<commit_message>
Estrutura relatório final (falta conteudo do tópico 2 e 3)
</commit_message>
<xml_diff>
--- a/TextDocuments/PEI_EE_8170054_8170278_8170312.docx
+++ b/TextDocuments/PEI_EE_8170054_8170278_8170312.docx
@@ -51,7 +51,23 @@
           <w:sz w:val="36"/>
           <w:szCs w:val="144"/>
         </w:rPr>
-        <w:t xml:space="preserve">Relatório Trabalho Prático </w:t>
+        <w:t xml:space="preserve">Relatório </w:t>
+      </w:r>
+      <w:r>
+        <w:rPr>
+          <w:b/>
+          <w:sz w:val="36"/>
+          <w:szCs w:val="144"/>
+        </w:rPr>
+        <w:t xml:space="preserve">do </w:t>
+      </w:r>
+      <w:r>
+        <w:rPr>
+          <w:b/>
+          <w:sz w:val="36"/>
+          <w:szCs w:val="144"/>
+        </w:rPr>
+        <w:t xml:space="preserve">Trabalho Prático </w:t>
       </w:r>
       <w:r>
         <w:rPr>
@@ -348,7 +364,9 @@
               <w:tab w:val="right" w:leader="dot" w:pos="8494"/>
             </w:tabs>
             <w:rPr>
+              <w:rFonts w:eastAsiaTheme="minorEastAsia"/>
               <w:noProof/>
+              <w:lang w:eastAsia="pt-PT"/>
             </w:rPr>
           </w:pPr>
           <w:r>
@@ -372,7 +390,7 @@
             </w:rPr>
             <w:fldChar w:fldCharType="separate"/>
           </w:r>
-          <w:hyperlink w:anchor="_Toc530674651" w:history="1">
+          <w:hyperlink w:anchor="_Toc530847883" w:history="1">
             <w:r>
               <w:rPr>
                 <w:rStyle w:val="Hiperligao"/>
@@ -383,7 +401,9 @@
             </w:r>
             <w:r>
               <w:rPr>
-                <w:noProof/>
+                <w:rFonts w:eastAsiaTheme="minorEastAsia"/>
+                <w:noProof/>
+                <w:lang w:eastAsia="pt-PT"/>
               </w:rPr>
               <w:tab/>
             </w:r>
@@ -414,7 +434,7 @@
                 <w:noProof/>
                 <w:webHidden/>
               </w:rPr>
-              <w:instrText xml:space="preserve"> PAGEREF _Toc530674651 \h </w:instrText>
+              <w:instrText xml:space="preserve"> PAGEREF _Toc530847883 \h </w:instrText>
             </w:r>
             <w:r>
               <w:rPr>
@@ -453,10 +473,12 @@
               <w:tab w:val="right" w:leader="dot" w:pos="8494"/>
             </w:tabs>
             <w:rPr>
+              <w:rFonts w:eastAsiaTheme="minorEastAsia"/>
               <w:noProof/>
+              <w:lang w:eastAsia="pt-PT"/>
             </w:rPr>
           </w:pPr>
-          <w:hyperlink w:anchor="_Toc530674652" w:history="1">
+          <w:hyperlink w:anchor="_Toc530847884" w:history="1">
             <w:r>
               <w:rPr>
                 <w:rStyle w:val="Hiperligao"/>
@@ -466,7 +488,9 @@
             </w:r>
             <w:r>
               <w:rPr>
-                <w:noProof/>
+                <w:rFonts w:eastAsiaTheme="minorEastAsia"/>
+                <w:noProof/>
+                <w:lang w:eastAsia="pt-PT"/>
               </w:rPr>
               <w:tab/>
             </w:r>
@@ -496,7 +520,7 @@
                 <w:noProof/>
                 <w:webHidden/>
               </w:rPr>
-              <w:instrText xml:space="preserve"> PAGEREF _Toc530674652 \h </w:instrText>
+              <w:instrText xml:space="preserve"> PAGEREF _Toc530847884 \h </w:instrText>
             </w:r>
             <w:r>
               <w:rPr>
@@ -535,10 +559,12 @@
               <w:tab w:val="right" w:leader="dot" w:pos="8494"/>
             </w:tabs>
             <w:rPr>
+              <w:rFonts w:eastAsiaTheme="minorEastAsia"/>
               <w:noProof/>
+              <w:lang w:eastAsia="pt-PT"/>
             </w:rPr>
           </w:pPr>
-          <w:hyperlink w:anchor="_Toc530674653" w:history="1">
+          <w:hyperlink w:anchor="_Toc530847885" w:history="1">
             <w:r>
               <w:rPr>
                 <w:rStyle w:val="Hiperligao"/>
@@ -548,7 +574,9 @@
             </w:r>
             <w:r>
               <w:rPr>
-                <w:noProof/>
+                <w:rFonts w:eastAsiaTheme="minorEastAsia"/>
+                <w:noProof/>
+                <w:lang w:eastAsia="pt-PT"/>
               </w:rPr>
               <w:tab/>
             </w:r>
@@ -578,7 +606,7 @@
                 <w:noProof/>
                 <w:webHidden/>
               </w:rPr>
-              <w:instrText xml:space="preserve"> PAGEREF _Toc530674653 \h </w:instrText>
+              <w:instrText xml:space="preserve"> PAGEREF _Toc530847885 \h </w:instrText>
             </w:r>
             <w:r>
               <w:rPr>
@@ -617,10 +645,12 @@
               <w:tab w:val="right" w:leader="dot" w:pos="8494"/>
             </w:tabs>
             <w:rPr>
+              <w:rFonts w:eastAsiaTheme="minorEastAsia"/>
               <w:noProof/>
+              <w:lang w:eastAsia="pt-PT"/>
             </w:rPr>
           </w:pPr>
-          <w:hyperlink w:anchor="_Toc530674654" w:history="1">
+          <w:hyperlink w:anchor="_Toc530847886" w:history="1">
             <w:r>
               <w:rPr>
                 <w:rStyle w:val="Hiperligao"/>
@@ -630,7 +660,9 @@
             </w:r>
             <w:r>
               <w:rPr>
-                <w:noProof/>
+                <w:rFonts w:eastAsiaTheme="minorEastAsia"/>
+                <w:noProof/>
+                <w:lang w:eastAsia="pt-PT"/>
               </w:rPr>
               <w:tab/>
             </w:r>
@@ -660,7 +692,7 @@
                 <w:noProof/>
                 <w:webHidden/>
               </w:rPr>
-              <w:instrText xml:space="preserve"> PAGEREF _Toc530674654 \h </w:instrText>
+              <w:instrText xml:space="preserve"> PAGEREF _Toc530847886 \h </w:instrText>
             </w:r>
             <w:r>
               <w:rPr>
@@ -681,6 +713,442 @@
                 <w:webHidden/>
               </w:rPr>
               <w:t>3</w:t>
+            </w:r>
+            <w:r>
+              <w:rPr>
+                <w:noProof/>
+                <w:webHidden/>
+              </w:rPr>
+              <w:fldChar w:fldCharType="end"/>
+            </w:r>
+          </w:hyperlink>
+        </w:p>
+        <w:p>
+          <w:pPr>
+            <w:pStyle w:val="ndice1"/>
+            <w:tabs>
+              <w:tab w:val="left" w:pos="440"/>
+              <w:tab w:val="right" w:leader="dot" w:pos="8494"/>
+            </w:tabs>
+            <w:rPr>
+              <w:rFonts w:eastAsiaTheme="minorEastAsia"/>
+              <w:noProof/>
+              <w:lang w:eastAsia="pt-PT"/>
+            </w:rPr>
+          </w:pPr>
+          <w:hyperlink w:anchor="_Toc530847887" w:history="1">
+            <w:r>
+              <w:rPr>
+                <w:rStyle w:val="Hiperligao"/>
+                <w:b/>
+                <w:noProof/>
+              </w:rPr>
+              <w:t>2.</w:t>
+            </w:r>
+            <w:r>
+              <w:rPr>
+                <w:rFonts w:eastAsiaTheme="minorEastAsia"/>
+                <w:noProof/>
+                <w:lang w:eastAsia="pt-PT"/>
+              </w:rPr>
+              <w:tab/>
+            </w:r>
+            <w:r>
+              <w:rPr>
+                <w:rStyle w:val="Hiperligao"/>
+                <w:b/>
+                <w:noProof/>
+              </w:rPr>
+              <w:t>Requisitos que Levaram ao Desenvolvimento do Vocabulário</w:t>
+            </w:r>
+            <w:r>
+              <w:rPr>
+                <w:noProof/>
+                <w:webHidden/>
+              </w:rPr>
+              <w:tab/>
+            </w:r>
+            <w:r>
+              <w:rPr>
+                <w:noProof/>
+                <w:webHidden/>
+              </w:rPr>
+              <w:fldChar w:fldCharType="begin"/>
+            </w:r>
+            <w:r>
+              <w:rPr>
+                <w:noProof/>
+                <w:webHidden/>
+              </w:rPr>
+              <w:instrText xml:space="preserve"> PAGEREF _Toc530847887 \h </w:instrText>
+            </w:r>
+            <w:r>
+              <w:rPr>
+                <w:noProof/>
+                <w:webHidden/>
+              </w:rPr>
+            </w:r>
+            <w:r>
+              <w:rPr>
+                <w:noProof/>
+                <w:webHidden/>
+              </w:rPr>
+              <w:fldChar w:fldCharType="separate"/>
+            </w:r>
+            <w:r>
+              <w:rPr>
+                <w:noProof/>
+                <w:webHidden/>
+              </w:rPr>
+              <w:t>4</w:t>
+            </w:r>
+            <w:r>
+              <w:rPr>
+                <w:noProof/>
+                <w:webHidden/>
+              </w:rPr>
+              <w:fldChar w:fldCharType="end"/>
+            </w:r>
+          </w:hyperlink>
+        </w:p>
+        <w:p>
+          <w:pPr>
+            <w:pStyle w:val="ndice1"/>
+            <w:tabs>
+              <w:tab w:val="left" w:pos="440"/>
+              <w:tab w:val="right" w:leader="dot" w:pos="8494"/>
+            </w:tabs>
+            <w:rPr>
+              <w:rFonts w:eastAsiaTheme="minorEastAsia"/>
+              <w:noProof/>
+              <w:lang w:eastAsia="pt-PT"/>
+            </w:rPr>
+          </w:pPr>
+          <w:hyperlink w:anchor="_Toc530847888" w:history="1">
+            <w:r>
+              <w:rPr>
+                <w:rStyle w:val="Hiperligao"/>
+                <w:b/>
+                <w:noProof/>
+              </w:rPr>
+              <w:t>3.</w:t>
+            </w:r>
+            <w:r>
+              <w:rPr>
+                <w:rFonts w:eastAsiaTheme="minorEastAsia"/>
+                <w:noProof/>
+                <w:lang w:eastAsia="pt-PT"/>
+              </w:rPr>
+              <w:tab/>
+            </w:r>
+            <w:r>
+              <w:rPr>
+                <w:rStyle w:val="Hiperligao"/>
+                <w:b/>
+                <w:noProof/>
+              </w:rPr>
+              <w:t>Propriedades do Schema e Respetivos Namespaces</w:t>
+            </w:r>
+            <w:r>
+              <w:rPr>
+                <w:noProof/>
+                <w:webHidden/>
+              </w:rPr>
+              <w:tab/>
+            </w:r>
+            <w:r>
+              <w:rPr>
+                <w:noProof/>
+                <w:webHidden/>
+              </w:rPr>
+              <w:fldChar w:fldCharType="begin"/>
+            </w:r>
+            <w:r>
+              <w:rPr>
+                <w:noProof/>
+                <w:webHidden/>
+              </w:rPr>
+              <w:instrText xml:space="preserve"> PAGEREF _Toc530847888 \h </w:instrText>
+            </w:r>
+            <w:r>
+              <w:rPr>
+                <w:noProof/>
+                <w:webHidden/>
+              </w:rPr>
+            </w:r>
+            <w:r>
+              <w:rPr>
+                <w:noProof/>
+                <w:webHidden/>
+              </w:rPr>
+              <w:fldChar w:fldCharType="separate"/>
+            </w:r>
+            <w:r>
+              <w:rPr>
+                <w:noProof/>
+                <w:webHidden/>
+              </w:rPr>
+              <w:t>5</w:t>
+            </w:r>
+            <w:r>
+              <w:rPr>
+                <w:noProof/>
+                <w:webHidden/>
+              </w:rPr>
+              <w:fldChar w:fldCharType="end"/>
+            </w:r>
+          </w:hyperlink>
+        </w:p>
+        <w:p>
+          <w:pPr>
+            <w:pStyle w:val="ndice1"/>
+            <w:tabs>
+              <w:tab w:val="left" w:pos="440"/>
+              <w:tab w:val="right" w:leader="dot" w:pos="8494"/>
+            </w:tabs>
+            <w:rPr>
+              <w:rFonts w:eastAsiaTheme="minorEastAsia"/>
+              <w:noProof/>
+              <w:lang w:eastAsia="pt-PT"/>
+            </w:rPr>
+          </w:pPr>
+          <w:hyperlink w:anchor="_Toc530847889" w:history="1">
+            <w:r>
+              <w:rPr>
+                <w:rStyle w:val="Hiperligao"/>
+                <w:b/>
+                <w:noProof/>
+              </w:rPr>
+              <w:t>4.</w:t>
+            </w:r>
+            <w:r>
+              <w:rPr>
+                <w:rFonts w:eastAsiaTheme="minorEastAsia"/>
+                <w:noProof/>
+                <w:lang w:eastAsia="pt-PT"/>
+              </w:rPr>
+              <w:tab/>
+            </w:r>
+            <w:r>
+              <w:rPr>
+                <w:rStyle w:val="Hiperligao"/>
+                <w:b/>
+                <w:noProof/>
+              </w:rPr>
+              <w:t>Repositório GitHub e Bibliografia</w:t>
+            </w:r>
+            <w:r>
+              <w:rPr>
+                <w:noProof/>
+                <w:webHidden/>
+              </w:rPr>
+              <w:tab/>
+            </w:r>
+            <w:r>
+              <w:rPr>
+                <w:noProof/>
+                <w:webHidden/>
+              </w:rPr>
+              <w:fldChar w:fldCharType="begin"/>
+            </w:r>
+            <w:r>
+              <w:rPr>
+                <w:noProof/>
+                <w:webHidden/>
+              </w:rPr>
+              <w:instrText xml:space="preserve"> PAGEREF _Toc530847889 \h </w:instrText>
+            </w:r>
+            <w:r>
+              <w:rPr>
+                <w:noProof/>
+                <w:webHidden/>
+              </w:rPr>
+            </w:r>
+            <w:r>
+              <w:rPr>
+                <w:noProof/>
+                <w:webHidden/>
+              </w:rPr>
+              <w:fldChar w:fldCharType="separate"/>
+            </w:r>
+            <w:r>
+              <w:rPr>
+                <w:noProof/>
+                <w:webHidden/>
+              </w:rPr>
+              <w:t>6</w:t>
+            </w:r>
+            <w:r>
+              <w:rPr>
+                <w:noProof/>
+                <w:webHidden/>
+              </w:rPr>
+              <w:fldChar w:fldCharType="end"/>
+            </w:r>
+          </w:hyperlink>
+        </w:p>
+        <w:p>
+          <w:pPr>
+            <w:pStyle w:val="ndice2"/>
+            <w:tabs>
+              <w:tab w:val="left" w:pos="880"/>
+              <w:tab w:val="right" w:leader="dot" w:pos="8494"/>
+            </w:tabs>
+            <w:rPr>
+              <w:rFonts w:eastAsiaTheme="minorEastAsia"/>
+              <w:noProof/>
+              <w:lang w:eastAsia="pt-PT"/>
+            </w:rPr>
+          </w:pPr>
+          <w:hyperlink w:anchor="_Toc530847890" w:history="1">
+            <w:r>
+              <w:rPr>
+                <w:rStyle w:val="Hiperligao"/>
+                <w:noProof/>
+              </w:rPr>
+              <w:t>4.1.</w:t>
+            </w:r>
+            <w:r>
+              <w:rPr>
+                <w:rFonts w:eastAsiaTheme="minorEastAsia"/>
+                <w:noProof/>
+                <w:lang w:eastAsia="pt-PT"/>
+              </w:rPr>
+              <w:tab/>
+            </w:r>
+            <w:r>
+              <w:rPr>
+                <w:rStyle w:val="Hiperligao"/>
+                <w:noProof/>
+              </w:rPr>
+              <w:t>Repositório GitHub</w:t>
+            </w:r>
+            <w:r>
+              <w:rPr>
+                <w:noProof/>
+                <w:webHidden/>
+              </w:rPr>
+              <w:tab/>
+            </w:r>
+            <w:r>
+              <w:rPr>
+                <w:noProof/>
+                <w:webHidden/>
+              </w:rPr>
+              <w:fldChar w:fldCharType="begin"/>
+            </w:r>
+            <w:r>
+              <w:rPr>
+                <w:noProof/>
+                <w:webHidden/>
+              </w:rPr>
+              <w:instrText xml:space="preserve"> PAGEREF _Toc530847890 \h </w:instrText>
+            </w:r>
+            <w:r>
+              <w:rPr>
+                <w:noProof/>
+                <w:webHidden/>
+              </w:rPr>
+            </w:r>
+            <w:r>
+              <w:rPr>
+                <w:noProof/>
+                <w:webHidden/>
+              </w:rPr>
+              <w:fldChar w:fldCharType="separate"/>
+            </w:r>
+            <w:r>
+              <w:rPr>
+                <w:noProof/>
+                <w:webHidden/>
+              </w:rPr>
+              <w:t>6</w:t>
+            </w:r>
+            <w:r>
+              <w:rPr>
+                <w:noProof/>
+                <w:webHidden/>
+              </w:rPr>
+              <w:fldChar w:fldCharType="end"/>
+            </w:r>
+          </w:hyperlink>
+        </w:p>
+        <w:p>
+          <w:pPr>
+            <w:pStyle w:val="ndice2"/>
+            <w:tabs>
+              <w:tab w:val="left" w:pos="880"/>
+              <w:tab w:val="right" w:leader="dot" w:pos="8494"/>
+            </w:tabs>
+            <w:rPr>
+              <w:rFonts w:eastAsiaTheme="minorEastAsia"/>
+              <w:noProof/>
+              <w:lang w:eastAsia="pt-PT"/>
+            </w:rPr>
+          </w:pPr>
+          <w:hyperlink w:anchor="_Toc530847891" w:history="1">
+            <w:r>
+              <w:rPr>
+                <w:rStyle w:val="Hiperligao"/>
+                <w:noProof/>
+              </w:rPr>
+              <w:t>4.2.</w:t>
+            </w:r>
+            <w:r>
+              <w:rPr>
+                <w:rFonts w:eastAsiaTheme="minorEastAsia"/>
+                <w:noProof/>
+                <w:lang w:eastAsia="pt-PT"/>
+              </w:rPr>
+              <w:tab/>
+            </w:r>
+            <w:r>
+              <w:rPr>
+                <w:rStyle w:val="Hiperligao"/>
+                <w:noProof/>
+              </w:rPr>
+              <w:t>Bibliografia</w:t>
+            </w:r>
+            <w:r>
+              <w:rPr>
+                <w:noProof/>
+                <w:webHidden/>
+              </w:rPr>
+              <w:tab/>
+            </w:r>
+            <w:r>
+              <w:rPr>
+                <w:noProof/>
+                <w:webHidden/>
+              </w:rPr>
+              <w:fldChar w:fldCharType="begin"/>
+            </w:r>
+            <w:r>
+              <w:rPr>
+                <w:noProof/>
+                <w:webHidden/>
+              </w:rPr>
+              <w:instrText xml:space="preserve"> PAGEREF _Toc530847891 \h </w:instrText>
+            </w:r>
+            <w:r>
+              <w:rPr>
+                <w:noProof/>
+                <w:webHidden/>
+              </w:rPr>
+            </w:r>
+            <w:r>
+              <w:rPr>
+                <w:noProof/>
+                <w:webHidden/>
+              </w:rPr>
+              <w:fldChar w:fldCharType="separate"/>
+            </w:r>
+            <w:r>
+              <w:rPr>
+                <w:noProof/>
+                <w:webHidden/>
+              </w:rPr>
+              <w:t>6</w:t>
             </w:r>
             <w:r>
               <w:rPr>
@@ -730,7 +1198,7 @@
         </w:rPr>
       </w:pPr>
       <w:bookmarkStart w:id="0" w:name="_Toc530431556"/>
-      <w:bookmarkStart w:id="1" w:name="_Toc530674651"/>
+      <w:bookmarkStart w:id="1" w:name="_Toc530847883"/>
       <w:r>
         <w:rPr>
           <w:b/>
@@ -755,7 +1223,7 @@
         </w:rPr>
       </w:pPr>
       <w:bookmarkStart w:id="2" w:name="_Toc530431557"/>
-      <w:bookmarkStart w:id="3" w:name="_Toc530674652"/>
+      <w:bookmarkStart w:id="3" w:name="_Toc530847884"/>
       <w:r>
         <w:rPr>
           <w:sz w:val="28"/>
@@ -847,7 +1315,7 @@
         </w:rPr>
       </w:pPr>
       <w:bookmarkStart w:id="4" w:name="_Toc530431558"/>
-      <w:bookmarkStart w:id="5" w:name="_Toc530674653"/>
+      <w:bookmarkStart w:id="5" w:name="_Toc530847885"/>
       <w:r>
         <w:rPr>
           <w:sz w:val="28"/>
@@ -947,7 +1415,7 @@
         </w:rPr>
       </w:pPr>
       <w:bookmarkStart w:id="6" w:name="_Toc530431559"/>
-      <w:bookmarkStart w:id="7" w:name="_Toc530674654"/>
+      <w:bookmarkStart w:id="7" w:name="_Toc530847886"/>
       <w:r>
         <w:rPr>
           <w:sz w:val="28"/>
@@ -1112,16 +1580,7 @@
           <w:sz w:val="20"/>
           <w:szCs w:val="20"/>
         </w:rPr>
-        <w:t>2</w:t>
-      </w:r>
-      <w:r>
-        <w:rPr>
-          <w:rFonts w:ascii="Arial" w:hAnsi="Arial" w:cs="Arial"/>
-          <w:b/>
-          <w:sz w:val="20"/>
-          <w:szCs w:val="20"/>
-        </w:rPr>
-        <w:t>0</w:t>
+        <w:t>20</w:t>
       </w:r>
       <w:r>
         <w:rPr>
@@ -1138,25 +1597,7 @@
           <w:sz w:val="20"/>
           <w:szCs w:val="20"/>
         </w:rPr>
-        <w:t xml:space="preserve"> – </w:t>
-      </w:r>
-      <w:r>
-        <w:rPr>
-          <w:rFonts w:ascii="Arial" w:hAnsi="Arial" w:cs="Arial"/>
-          <w:sz w:val="20"/>
-          <w:szCs w:val="20"/>
-        </w:rPr>
-        <w:t>Discussão e elaboração de protótipos dos documentos a ser desenvolvidos</w:t>
-      </w:r>
-      <w:bookmarkStart w:id="8" w:name="_GoBack"/>
-      <w:bookmarkEnd w:id="8"/>
-      <w:r>
-        <w:rPr>
-          <w:rFonts w:ascii="Arial" w:hAnsi="Arial" w:cs="Arial"/>
-          <w:sz w:val="20"/>
-          <w:szCs w:val="20"/>
-        </w:rPr>
-        <w:t>;</w:t>
+        <w:t xml:space="preserve"> – Discussão e elaboração de protótipos dos documentos a ser desenvolvidos;</w:t>
       </w:r>
     </w:p>
     <w:p>
@@ -1379,6 +1820,308 @@
         <w:t>;</w:t>
       </w:r>
     </w:p>
+    <w:p>
+      <w:pPr>
+        <w:autoSpaceDE w:val="0"/>
+        <w:autoSpaceDN w:val="0"/>
+        <w:adjustRightInd w:val="0"/>
+        <w:spacing w:after="0" w:line="240" w:lineRule="auto"/>
+        <w:rPr>
+          <w:rFonts w:ascii="Arial" w:hAnsi="Arial" w:cs="Arial"/>
+          <w:sz w:val="20"/>
+          <w:szCs w:val="20"/>
+        </w:rPr>
+      </w:pPr>
+    </w:p>
+    <w:p>
+      <w:pPr>
+        <w:autoSpaceDE w:val="0"/>
+        <w:autoSpaceDN w:val="0"/>
+        <w:adjustRightInd w:val="0"/>
+        <w:spacing w:after="0" w:line="240" w:lineRule="auto"/>
+        <w:rPr>
+          <w:rFonts w:ascii="Arial" w:hAnsi="Arial" w:cs="Arial"/>
+          <w:sz w:val="20"/>
+          <w:szCs w:val="20"/>
+        </w:rPr>
+      </w:pPr>
+      <w:r>
+        <w:rPr>
+          <w:rFonts w:ascii="Arial" w:hAnsi="Arial" w:cs="Arial"/>
+          <w:b/>
+          <w:sz w:val="20"/>
+          <w:szCs w:val="20"/>
+        </w:rPr>
+        <w:t>24/</w:t>
+      </w:r>
+      <w:r>
+        <w:rPr>
+          <w:rFonts w:ascii="Arial" w:hAnsi="Arial" w:cs="Arial"/>
+          <w:b/>
+          <w:sz w:val="20"/>
+          <w:szCs w:val="20"/>
+        </w:rPr>
+        <w:t>11/2018</w:t>
+      </w:r>
+      <w:r>
+        <w:rPr>
+          <w:rFonts w:ascii="Arial" w:hAnsi="Arial" w:cs="Arial"/>
+          <w:sz w:val="20"/>
+          <w:szCs w:val="20"/>
+        </w:rPr>
+        <w:t xml:space="preserve"> – Finalização do relatório, revisão do trabalho </w:t>
+      </w:r>
+      <w:r>
+        <w:rPr>
+          <w:rFonts w:ascii="Arial" w:hAnsi="Arial" w:cs="Arial"/>
+          <w:sz w:val="20"/>
+          <w:szCs w:val="20"/>
+        </w:rPr>
+        <w:t>efetuado</w:t>
+      </w:r>
+      <w:r>
+        <w:rPr>
+          <w:rFonts w:ascii="Arial" w:hAnsi="Arial" w:cs="Arial"/>
+          <w:sz w:val="20"/>
+          <w:szCs w:val="20"/>
+        </w:rPr>
+        <w:t>;</w:t>
+      </w:r>
+      <w:bookmarkStart w:id="8" w:name="_GoBack"/>
+      <w:bookmarkEnd w:id="8"/>
+    </w:p>
+    <w:p>
+      <w:r>
+        <w:br w:type="page"/>
+      </w:r>
+    </w:p>
+    <w:p>
+      <w:pPr>
+        <w:pStyle w:val="Ttulo1"/>
+        <w:numPr>
+          <w:ilvl w:val="0"/>
+          <w:numId w:val="1"/>
+        </w:numPr>
+        <w:rPr>
+          <w:b/>
+          <w:sz w:val="40"/>
+        </w:rPr>
+      </w:pPr>
+      <w:bookmarkStart w:id="9" w:name="_Toc530847887"/>
+      <w:r>
+        <w:rPr>
+          <w:b/>
+          <w:sz w:val="40"/>
+        </w:rPr>
+        <w:lastRenderedPageBreak/>
+        <w:t xml:space="preserve">Requisitos que </w:t>
+      </w:r>
+      <w:r>
+        <w:rPr>
+          <w:b/>
+          <w:sz w:val="40"/>
+        </w:rPr>
+        <w:t>L</w:t>
+      </w:r>
+      <w:r>
+        <w:rPr>
+          <w:b/>
+          <w:sz w:val="40"/>
+        </w:rPr>
+        <w:t xml:space="preserve">evaram ao </w:t>
+      </w:r>
+      <w:r>
+        <w:rPr>
+          <w:b/>
+          <w:sz w:val="40"/>
+        </w:rPr>
+        <w:t>D</w:t>
+      </w:r>
+      <w:r>
+        <w:rPr>
+          <w:b/>
+          <w:sz w:val="40"/>
+        </w:rPr>
+        <w:t xml:space="preserve">esenvolvimento do </w:t>
+      </w:r>
+      <w:r>
+        <w:rPr>
+          <w:b/>
+          <w:sz w:val="40"/>
+        </w:rPr>
+        <w:t>V</w:t>
+      </w:r>
+      <w:r>
+        <w:rPr>
+          <w:b/>
+          <w:sz w:val="40"/>
+        </w:rPr>
+        <w:t>ocabulário</w:t>
+      </w:r>
+      <w:bookmarkEnd w:id="9"/>
+    </w:p>
+    <w:p/>
+    <w:p>
+      <w:r>
+        <w:br w:type="page"/>
+      </w:r>
+    </w:p>
+    <w:p>
+      <w:pPr>
+        <w:pStyle w:val="Ttulo1"/>
+        <w:numPr>
+          <w:ilvl w:val="0"/>
+          <w:numId w:val="1"/>
+        </w:numPr>
+        <w:rPr>
+          <w:b/>
+          <w:sz w:val="40"/>
+        </w:rPr>
+      </w:pPr>
+      <w:bookmarkStart w:id="10" w:name="_Toc530847888"/>
+      <w:r>
+        <w:rPr>
+          <w:b/>
+          <w:sz w:val="40"/>
+        </w:rPr>
+        <w:lastRenderedPageBreak/>
+        <w:t xml:space="preserve">Propriedades do Schema e </w:t>
+      </w:r>
+      <w:r>
+        <w:rPr>
+          <w:b/>
+          <w:sz w:val="40"/>
+        </w:rPr>
+        <w:t>R</w:t>
+      </w:r>
+      <w:r>
+        <w:rPr>
+          <w:b/>
+          <w:sz w:val="40"/>
+        </w:rPr>
+        <w:t xml:space="preserve">espetivos </w:t>
+      </w:r>
+      <w:r>
+        <w:rPr>
+          <w:b/>
+          <w:sz w:val="40"/>
+        </w:rPr>
+        <w:t>N</w:t>
+      </w:r>
+      <w:r>
+        <w:rPr>
+          <w:b/>
+          <w:sz w:val="40"/>
+        </w:rPr>
+        <w:t>amespaces</w:t>
+      </w:r>
+      <w:bookmarkEnd w:id="10"/>
+    </w:p>
+    <w:p/>
+    <w:p>
+      <w:r>
+        <w:br w:type="page"/>
+      </w:r>
+    </w:p>
+    <w:p>
+      <w:pPr>
+        <w:pStyle w:val="Ttulo1"/>
+        <w:numPr>
+          <w:ilvl w:val="0"/>
+          <w:numId w:val="1"/>
+        </w:numPr>
+        <w:rPr>
+          <w:b/>
+          <w:sz w:val="40"/>
+        </w:rPr>
+      </w:pPr>
+      <w:bookmarkStart w:id="11" w:name="_Toc530847889"/>
+      <w:r>
+        <w:rPr>
+          <w:b/>
+          <w:sz w:val="40"/>
+        </w:rPr>
+        <w:lastRenderedPageBreak/>
+        <w:t>Repositório GitHub e Bibliografia</w:t>
+      </w:r>
+      <w:bookmarkEnd w:id="11"/>
+    </w:p>
+    <w:p/>
+    <w:p>
+      <w:pPr>
+        <w:pStyle w:val="Ttulo2"/>
+        <w:numPr>
+          <w:ilvl w:val="1"/>
+          <w:numId w:val="1"/>
+        </w:numPr>
+      </w:pPr>
+      <w:bookmarkStart w:id="12" w:name="_Toc530847890"/>
+      <w:r>
+        <w:t>Repositório GitHub</w:t>
+      </w:r>
+      <w:bookmarkEnd w:id="12"/>
+    </w:p>
+    <w:p/>
+    <w:p>
+      <w:r>
+        <w:t xml:space="preserve">Link do </w:t>
+      </w:r>
+      <w:r>
+        <w:rPr>
+          <w:b/>
+        </w:rPr>
+        <w:t>Repositório GitHub</w:t>
+      </w:r>
+      <w:r>
+        <w:t xml:space="preserve"> criado para auxiliar a distribuição de tarefas, sincronização de ficheiros e organização geral do grupo: </w:t>
+      </w:r>
+      <w:hyperlink r:id="rId6" w:history="1">
+        <w:r>
+          <w:rPr>
+            <w:rStyle w:val="Hiperligao"/>
+          </w:rPr>
+          <w:t>https://github.com/Vmvs007/PEI</w:t>
+        </w:r>
+      </w:hyperlink>
+    </w:p>
+    <w:p/>
+    <w:p/>
+    <w:p>
+      <w:pPr>
+        <w:pStyle w:val="Ttulo2"/>
+        <w:numPr>
+          <w:ilvl w:val="1"/>
+          <w:numId w:val="1"/>
+        </w:numPr>
+      </w:pPr>
+      <w:bookmarkStart w:id="13" w:name="_Toc530847891"/>
+      <w:r>
+        <w:t>Bibliografia</w:t>
+      </w:r>
+      <w:bookmarkEnd w:id="13"/>
+    </w:p>
+    <w:p/>
+    <w:p>
+      <w:hyperlink r:id="rId7" w:history="1">
+        <w:r>
+          <w:rPr>
+            <w:rStyle w:val="Hiperligao"/>
+          </w:rPr>
+          <w:t>http://www.w3.org/2001/XMLSchema</w:t>
+        </w:r>
+      </w:hyperlink>
+    </w:p>
+    <w:p>
+      <w:hyperlink r:id="rId8" w:history="1">
+        <w:r>
+          <w:rPr>
+            <w:rStyle w:val="Hiperligao"/>
+          </w:rPr>
+          <w:t>https://moodle.estg.ipp.pt/</w:t>
+        </w:r>
+      </w:hyperlink>
+    </w:p>
+    <w:p/>
     <w:p/>
     <w:sectPr>
       <w:pgSz w:w="11906" w:h="16838"/>
@@ -2056,6 +2799,29 @@
       <w:u w:val="single"/>
     </w:rPr>
   </w:style>
+  <w:style w:type="paragraph" w:styleId="PargrafodaLista">
+    <w:name w:val="List Paragraph"/>
+    <w:basedOn w:val="Normal"/>
+    <w:uiPriority w:val="34"/>
+    <w:qFormat/>
+    <w:rsid w:val="00D6393B"/>
+    <w:pPr>
+      <w:ind w:left="720"/>
+      <w:contextualSpacing/>
+    </w:pPr>
+  </w:style>
+  <w:style w:type="character" w:styleId="MenoNoResolvida">
+    <w:name w:val="Unresolved Mention"/>
+    <w:basedOn w:val="Tipodeletrapredefinidodopargrafo"/>
+    <w:uiPriority w:val="99"/>
+    <w:semiHidden/>
+    <w:unhideWhenUsed/>
+    <w:rsid w:val="00A66CA5"/>
+    <w:rPr>
+      <w:color w:val="605E5C"/>
+      <w:shd w:val="clear" w:color="auto" w:fill="E1DFDD"/>
+    </w:rPr>
+  </w:style>
 </w:styles>
 </file>
 
@@ -2359,7 +3125,7 @@
 </file>
 
 <file path=customXml/itemProps1.xml><?xml version="1.0" encoding="utf-8"?>
-<ds:datastoreItem xmlns:ds="http://schemas.openxmlformats.org/officeDocument/2006/customXml" ds:itemID="{C32DF270-BDC5-45BD-80A3-3A41329B7F34}">
+<ds:datastoreItem xmlns:ds="http://schemas.openxmlformats.org/officeDocument/2006/customXml" ds:itemID="{5A1D328A-1ED7-4033-9E63-60BDB4A46BD6}">
   <ds:schemaRefs>
     <ds:schemaRef ds:uri="http://schemas.openxmlformats.org/officeDocument/2006/bibliography"/>
   </ds:schemaRefs>

</xml_diff>

<commit_message>
Prints dos XSD e Relatório
</commit_message>
<xml_diff>
--- a/TextDocuments/PEI_EE_8170054_8170278_8170312.docx
+++ b/TextDocuments/PEI_EE_8170054_8170278_8170312.docx
@@ -396,7 +396,7 @@
             </w:rPr>
             <w:fldChar w:fldCharType="separate"/>
           </w:r>
-          <w:hyperlink w:anchor="_Toc530848396" w:history="1">
+          <w:hyperlink w:anchor="_Toc530930843" w:history="1">
             <w:r>
               <w:rPr>
                 <w:rStyle w:val="Hiperligao"/>
@@ -440,7 +440,7 @@
                 <w:noProof/>
                 <w:webHidden/>
               </w:rPr>
-              <w:instrText xml:space="preserve"> PAGEREF _Toc530848396 \h </w:instrText>
+              <w:instrText xml:space="preserve"> PAGEREF _Toc530930843 \h </w:instrText>
             </w:r>
             <w:r>
               <w:rPr>
@@ -484,7 +484,7 @@
               <w:lang w:eastAsia="pt-PT"/>
             </w:rPr>
           </w:pPr>
-          <w:hyperlink w:anchor="_Toc530848397" w:history="1">
+          <w:hyperlink w:anchor="_Toc530930844" w:history="1">
             <w:r>
               <w:rPr>
                 <w:rStyle w:val="Hiperligao"/>
@@ -526,7 +526,7 @@
                 <w:noProof/>
                 <w:webHidden/>
               </w:rPr>
-              <w:instrText xml:space="preserve"> PAGEREF _Toc530848397 \h </w:instrText>
+              <w:instrText xml:space="preserve"> PAGEREF _Toc530930844 \h </w:instrText>
             </w:r>
             <w:r>
               <w:rPr>
@@ -570,7 +570,7 @@
               <w:lang w:eastAsia="pt-PT"/>
             </w:rPr>
           </w:pPr>
-          <w:hyperlink w:anchor="_Toc530848398" w:history="1">
+          <w:hyperlink w:anchor="_Toc530930845" w:history="1">
             <w:r>
               <w:rPr>
                 <w:rStyle w:val="Hiperligao"/>
@@ -612,7 +612,7 @@
                 <w:noProof/>
                 <w:webHidden/>
               </w:rPr>
-              <w:instrText xml:space="preserve"> PAGEREF _Toc530848398 \h </w:instrText>
+              <w:instrText xml:space="preserve"> PAGEREF _Toc530930845 \h </w:instrText>
             </w:r>
             <w:r>
               <w:rPr>
@@ -656,7 +656,7 @@
               <w:lang w:eastAsia="pt-PT"/>
             </w:rPr>
           </w:pPr>
-          <w:hyperlink w:anchor="_Toc530848399" w:history="1">
+          <w:hyperlink w:anchor="_Toc530930846" w:history="1">
             <w:r>
               <w:rPr>
                 <w:rStyle w:val="Hiperligao"/>
@@ -698,7 +698,7 @@
                 <w:noProof/>
                 <w:webHidden/>
               </w:rPr>
-              <w:instrText xml:space="preserve"> PAGEREF _Toc530848399 \h </w:instrText>
+              <w:instrText xml:space="preserve"> PAGEREF _Toc530930846 \h </w:instrText>
             </w:r>
             <w:r>
               <w:rPr>
@@ -742,7 +742,7 @@
               <w:lang w:eastAsia="pt-PT"/>
             </w:rPr>
           </w:pPr>
-          <w:hyperlink w:anchor="_Toc530848400" w:history="1">
+          <w:hyperlink w:anchor="_Toc530930847" w:history="1">
             <w:r>
               <w:rPr>
                 <w:rStyle w:val="Hiperligao"/>
@@ -786,7 +786,7 @@
                 <w:noProof/>
                 <w:webHidden/>
               </w:rPr>
-              <w:instrText xml:space="preserve"> PAGEREF _Toc530848400 \h </w:instrText>
+              <w:instrText xml:space="preserve"> PAGEREF _Toc530930847 \h </w:instrText>
             </w:r>
             <w:r>
               <w:rPr>
@@ -807,6 +807,436 @@
                 <w:webHidden/>
               </w:rPr>
               <w:t>4</w:t>
+            </w:r>
+            <w:r>
+              <w:rPr>
+                <w:noProof/>
+                <w:webHidden/>
+              </w:rPr>
+              <w:fldChar w:fldCharType="end"/>
+            </w:r>
+          </w:hyperlink>
+        </w:p>
+        <w:p>
+          <w:pPr>
+            <w:pStyle w:val="ndice2"/>
+            <w:tabs>
+              <w:tab w:val="left" w:pos="880"/>
+              <w:tab w:val="right" w:leader="dot" w:pos="8494"/>
+            </w:tabs>
+            <w:rPr>
+              <w:rFonts w:eastAsiaTheme="minorEastAsia"/>
+              <w:noProof/>
+              <w:lang w:eastAsia="pt-PT"/>
+            </w:rPr>
+          </w:pPr>
+          <w:hyperlink w:anchor="_Toc530930848" w:history="1">
+            <w:r>
+              <w:rPr>
+                <w:rStyle w:val="Hiperligao"/>
+                <w:noProof/>
+              </w:rPr>
+              <w:t>2.1.</w:t>
+            </w:r>
+            <w:r>
+              <w:rPr>
+                <w:rFonts w:eastAsiaTheme="minorEastAsia"/>
+                <w:noProof/>
+                <w:lang w:eastAsia="pt-PT"/>
+              </w:rPr>
+              <w:tab/>
+            </w:r>
+            <w:r>
+              <w:rPr>
+                <w:rStyle w:val="Hiperligao"/>
+                <w:noProof/>
+              </w:rPr>
+              <w:t>Representar informação relacionada com a identificação da loja, nomeadamente o nome da empresa, a identificação fiscal, morada e contactos</w:t>
+            </w:r>
+            <w:r>
+              <w:rPr>
+                <w:noProof/>
+                <w:webHidden/>
+              </w:rPr>
+              <w:tab/>
+            </w:r>
+            <w:r>
+              <w:rPr>
+                <w:noProof/>
+                <w:webHidden/>
+              </w:rPr>
+              <w:fldChar w:fldCharType="begin"/>
+            </w:r>
+            <w:r>
+              <w:rPr>
+                <w:noProof/>
+                <w:webHidden/>
+              </w:rPr>
+              <w:instrText xml:space="preserve"> PAGEREF _Toc530930848 \h </w:instrText>
+            </w:r>
+            <w:r>
+              <w:rPr>
+                <w:noProof/>
+                <w:webHidden/>
+              </w:rPr>
+            </w:r>
+            <w:r>
+              <w:rPr>
+                <w:noProof/>
+                <w:webHidden/>
+              </w:rPr>
+              <w:fldChar w:fldCharType="separate"/>
+            </w:r>
+            <w:r>
+              <w:rPr>
+                <w:noProof/>
+                <w:webHidden/>
+              </w:rPr>
+              <w:t>4</w:t>
+            </w:r>
+            <w:r>
+              <w:rPr>
+                <w:noProof/>
+                <w:webHidden/>
+              </w:rPr>
+              <w:fldChar w:fldCharType="end"/>
+            </w:r>
+          </w:hyperlink>
+        </w:p>
+        <w:p>
+          <w:pPr>
+            <w:pStyle w:val="ndice2"/>
+            <w:tabs>
+              <w:tab w:val="left" w:pos="880"/>
+              <w:tab w:val="right" w:leader="dot" w:pos="8494"/>
+            </w:tabs>
+            <w:rPr>
+              <w:rFonts w:eastAsiaTheme="minorEastAsia"/>
+              <w:noProof/>
+              <w:lang w:eastAsia="pt-PT"/>
+            </w:rPr>
+          </w:pPr>
+          <w:hyperlink w:anchor="_Toc530930849" w:history="1">
+            <w:r>
+              <w:rPr>
+                <w:rStyle w:val="Hiperligao"/>
+                <w:noProof/>
+              </w:rPr>
+              <w:t>2.2.</w:t>
+            </w:r>
+            <w:r>
+              <w:rPr>
+                <w:rFonts w:eastAsiaTheme="minorEastAsia"/>
+                <w:noProof/>
+                <w:lang w:eastAsia="pt-PT"/>
+              </w:rPr>
+              <w:tab/>
+            </w:r>
+            <w:r>
+              <w:rPr>
+                <w:rStyle w:val="Hiperligao"/>
+                <w:noProof/>
+              </w:rPr>
+              <w:t>Representar informação relacionada com a data de início do exercício e respetiva data final, a moeda utilizada e data de geração do documento</w:t>
+            </w:r>
+            <w:r>
+              <w:rPr>
+                <w:noProof/>
+                <w:webHidden/>
+              </w:rPr>
+              <w:tab/>
+            </w:r>
+            <w:r>
+              <w:rPr>
+                <w:noProof/>
+                <w:webHidden/>
+              </w:rPr>
+              <w:fldChar w:fldCharType="begin"/>
+            </w:r>
+            <w:r>
+              <w:rPr>
+                <w:noProof/>
+                <w:webHidden/>
+              </w:rPr>
+              <w:instrText xml:space="preserve"> PAGEREF _Toc530930849 \h </w:instrText>
+            </w:r>
+            <w:r>
+              <w:rPr>
+                <w:noProof/>
+                <w:webHidden/>
+              </w:rPr>
+            </w:r>
+            <w:r>
+              <w:rPr>
+                <w:noProof/>
+                <w:webHidden/>
+              </w:rPr>
+              <w:fldChar w:fldCharType="separate"/>
+            </w:r>
+            <w:r>
+              <w:rPr>
+                <w:noProof/>
+                <w:webHidden/>
+              </w:rPr>
+              <w:t>5</w:t>
+            </w:r>
+            <w:r>
+              <w:rPr>
+                <w:noProof/>
+                <w:webHidden/>
+              </w:rPr>
+              <w:fldChar w:fldCharType="end"/>
+            </w:r>
+          </w:hyperlink>
+        </w:p>
+        <w:p>
+          <w:pPr>
+            <w:pStyle w:val="ndice2"/>
+            <w:tabs>
+              <w:tab w:val="left" w:pos="880"/>
+              <w:tab w:val="right" w:leader="dot" w:pos="8494"/>
+            </w:tabs>
+            <w:rPr>
+              <w:rFonts w:eastAsiaTheme="minorEastAsia"/>
+              <w:noProof/>
+              <w:lang w:eastAsia="pt-PT"/>
+            </w:rPr>
+          </w:pPr>
+          <w:hyperlink w:anchor="_Toc530930850" w:history="1">
+            <w:r>
+              <w:rPr>
+                <w:rStyle w:val="Hiperligao"/>
+                <w:noProof/>
+              </w:rPr>
+              <w:t>2.3.</w:t>
+            </w:r>
+            <w:r>
+              <w:rPr>
+                <w:rFonts w:eastAsiaTheme="minorEastAsia"/>
+                <w:noProof/>
+                <w:lang w:eastAsia="pt-PT"/>
+              </w:rPr>
+              <w:tab/>
+            </w:r>
+            <w:r>
+              <w:rPr>
+                <w:rStyle w:val="Hiperligao"/>
+                <w:noProof/>
+              </w:rPr>
+              <w:t>Representar informação relacionada com os clientes e produtos envolvidos no exercício</w:t>
+            </w:r>
+            <w:r>
+              <w:rPr>
+                <w:noProof/>
+                <w:webHidden/>
+              </w:rPr>
+              <w:tab/>
+            </w:r>
+            <w:r>
+              <w:rPr>
+                <w:noProof/>
+                <w:webHidden/>
+              </w:rPr>
+              <w:fldChar w:fldCharType="begin"/>
+            </w:r>
+            <w:r>
+              <w:rPr>
+                <w:noProof/>
+                <w:webHidden/>
+              </w:rPr>
+              <w:instrText xml:space="preserve"> PAGEREF _Toc530930850 \h </w:instrText>
+            </w:r>
+            <w:r>
+              <w:rPr>
+                <w:noProof/>
+                <w:webHidden/>
+              </w:rPr>
+            </w:r>
+            <w:r>
+              <w:rPr>
+                <w:noProof/>
+                <w:webHidden/>
+              </w:rPr>
+              <w:fldChar w:fldCharType="separate"/>
+            </w:r>
+            <w:r>
+              <w:rPr>
+                <w:noProof/>
+                <w:webHidden/>
+              </w:rPr>
+              <w:t>6</w:t>
+            </w:r>
+            <w:r>
+              <w:rPr>
+                <w:noProof/>
+                <w:webHidden/>
+              </w:rPr>
+              <w:fldChar w:fldCharType="end"/>
+            </w:r>
+          </w:hyperlink>
+        </w:p>
+        <w:p>
+          <w:pPr>
+            <w:pStyle w:val="ndice2"/>
+            <w:tabs>
+              <w:tab w:val="left" w:pos="880"/>
+              <w:tab w:val="right" w:leader="dot" w:pos="8494"/>
+            </w:tabs>
+            <w:rPr>
+              <w:rFonts w:eastAsiaTheme="minorEastAsia"/>
+              <w:noProof/>
+              <w:lang w:eastAsia="pt-PT"/>
+            </w:rPr>
+          </w:pPr>
+          <w:hyperlink w:anchor="_Toc530930851" w:history="1">
+            <w:r>
+              <w:rPr>
+                <w:rStyle w:val="Hiperligao"/>
+                <w:noProof/>
+              </w:rPr>
+              <w:t>2.4.</w:t>
+            </w:r>
+            <w:r>
+              <w:rPr>
+                <w:rFonts w:eastAsiaTheme="minorEastAsia"/>
+                <w:noProof/>
+                <w:lang w:eastAsia="pt-PT"/>
+              </w:rPr>
+              <w:tab/>
+            </w:r>
+            <w:r>
+              <w:rPr>
+                <w:rStyle w:val="Hiperligao"/>
+                <w:noProof/>
+              </w:rPr>
+              <w:t>Representar informação relacionada com as Vendas e respetivas linhas de venda, assim como os totais para a venda, linhas de venda e preço unitário do produto</w:t>
+            </w:r>
+            <w:r>
+              <w:rPr>
+                <w:noProof/>
+                <w:webHidden/>
+              </w:rPr>
+              <w:tab/>
+            </w:r>
+            <w:r>
+              <w:rPr>
+                <w:noProof/>
+                <w:webHidden/>
+              </w:rPr>
+              <w:fldChar w:fldCharType="begin"/>
+            </w:r>
+            <w:r>
+              <w:rPr>
+                <w:noProof/>
+                <w:webHidden/>
+              </w:rPr>
+              <w:instrText xml:space="preserve"> PAGEREF _Toc530930851 \h </w:instrText>
+            </w:r>
+            <w:r>
+              <w:rPr>
+                <w:noProof/>
+                <w:webHidden/>
+              </w:rPr>
+            </w:r>
+            <w:r>
+              <w:rPr>
+                <w:noProof/>
+                <w:webHidden/>
+              </w:rPr>
+              <w:fldChar w:fldCharType="separate"/>
+            </w:r>
+            <w:r>
+              <w:rPr>
+                <w:noProof/>
+                <w:webHidden/>
+              </w:rPr>
+              <w:t>7</w:t>
+            </w:r>
+            <w:r>
+              <w:rPr>
+                <w:noProof/>
+                <w:webHidden/>
+              </w:rPr>
+              <w:fldChar w:fldCharType="end"/>
+            </w:r>
+          </w:hyperlink>
+        </w:p>
+        <w:p>
+          <w:pPr>
+            <w:pStyle w:val="ndice2"/>
+            <w:tabs>
+              <w:tab w:val="left" w:pos="880"/>
+              <w:tab w:val="right" w:leader="dot" w:pos="8494"/>
+            </w:tabs>
+            <w:rPr>
+              <w:rFonts w:eastAsiaTheme="minorEastAsia"/>
+              <w:noProof/>
+              <w:lang w:eastAsia="pt-PT"/>
+            </w:rPr>
+          </w:pPr>
+          <w:hyperlink w:anchor="_Toc530930852" w:history="1">
+            <w:r>
+              <w:rPr>
+                <w:rStyle w:val="Hiperligao"/>
+                <w:noProof/>
+              </w:rPr>
+              <w:t>2.5.</w:t>
+            </w:r>
+            <w:r>
+              <w:rPr>
+                <w:rFonts w:eastAsiaTheme="minorEastAsia"/>
+                <w:noProof/>
+                <w:lang w:eastAsia="pt-PT"/>
+              </w:rPr>
+              <w:tab/>
+            </w:r>
+            <w:r>
+              <w:rPr>
+                <w:rStyle w:val="Hiperligao"/>
+                <w:noProof/>
+              </w:rPr>
+              <w:t>Para cada venda registada durante o exercício deverá ser necessário identificar a taxa que representa a percentagem de imposto aplicada a cada venda</w:t>
+            </w:r>
+            <w:r>
+              <w:rPr>
+                <w:noProof/>
+                <w:webHidden/>
+              </w:rPr>
+              <w:tab/>
+            </w:r>
+            <w:r>
+              <w:rPr>
+                <w:noProof/>
+                <w:webHidden/>
+              </w:rPr>
+              <w:fldChar w:fldCharType="begin"/>
+            </w:r>
+            <w:r>
+              <w:rPr>
+                <w:noProof/>
+                <w:webHidden/>
+              </w:rPr>
+              <w:instrText xml:space="preserve"> PAGEREF _Toc530930852 \h </w:instrText>
+            </w:r>
+            <w:r>
+              <w:rPr>
+                <w:noProof/>
+                <w:webHidden/>
+              </w:rPr>
+            </w:r>
+            <w:r>
+              <w:rPr>
+                <w:noProof/>
+                <w:webHidden/>
+              </w:rPr>
+              <w:fldChar w:fldCharType="separate"/>
+            </w:r>
+            <w:r>
+              <w:rPr>
+                <w:noProof/>
+                <w:webHidden/>
+              </w:rPr>
+              <w:t>7</w:t>
             </w:r>
             <w:r>
               <w:rPr>
@@ -830,7 +1260,7 @@
               <w:lang w:eastAsia="pt-PT"/>
             </w:rPr>
           </w:pPr>
-          <w:hyperlink w:anchor="_Toc530848401" w:history="1">
+          <w:hyperlink w:anchor="_Toc530930853" w:history="1">
             <w:r>
               <w:rPr>
                 <w:rStyle w:val="Hiperligao"/>
@@ -874,7 +1304,7 @@
                 <w:noProof/>
                 <w:webHidden/>
               </w:rPr>
-              <w:instrText xml:space="preserve"> PAGEREF _Toc530848401 \h </w:instrText>
+              <w:instrText xml:space="preserve"> PAGEREF _Toc530930853 \h </w:instrText>
             </w:r>
             <w:r>
               <w:rPr>
@@ -894,7 +1324,7 @@
                 <w:noProof/>
                 <w:webHidden/>
               </w:rPr>
-              <w:t>5</w:t>
+              <w:t>8</w:t>
             </w:r>
             <w:r>
               <w:rPr>
@@ -918,7 +1348,7 @@
               <w:lang w:eastAsia="pt-PT"/>
             </w:rPr>
           </w:pPr>
-          <w:hyperlink w:anchor="_Toc530848402" w:history="1">
+          <w:hyperlink w:anchor="_Toc530930854" w:history="1">
             <w:r>
               <w:rPr>
                 <w:rStyle w:val="Hiperligao"/>
@@ -962,7 +1392,7 @@
                 <w:noProof/>
                 <w:webHidden/>
               </w:rPr>
-              <w:instrText xml:space="preserve"> PAGEREF _Toc530848402 \h </w:instrText>
+              <w:instrText xml:space="preserve"> PAGEREF _Toc530930854 \h </w:instrText>
             </w:r>
             <w:r>
               <w:rPr>
@@ -982,7 +1412,7 @@
                 <w:noProof/>
                 <w:webHidden/>
               </w:rPr>
-              <w:t>6</w:t>
+              <w:t>9</w:t>
             </w:r>
             <w:r>
               <w:rPr>
@@ -1006,7 +1436,7 @@
               <w:lang w:eastAsia="pt-PT"/>
             </w:rPr>
           </w:pPr>
-          <w:hyperlink w:anchor="_Toc530848403" w:history="1">
+          <w:hyperlink w:anchor="_Toc530930855" w:history="1">
             <w:r>
               <w:rPr>
                 <w:rStyle w:val="Hiperligao"/>
@@ -1050,7 +1480,7 @@
                 <w:noProof/>
                 <w:webHidden/>
               </w:rPr>
-              <w:instrText xml:space="preserve"> PAGEREF _Toc530848403 \h </w:instrText>
+              <w:instrText xml:space="preserve"> PAGEREF _Toc530930855 \h </w:instrText>
             </w:r>
             <w:r>
               <w:rPr>
@@ -1070,7 +1500,7 @@
                 <w:noProof/>
                 <w:webHidden/>
               </w:rPr>
-              <w:t>7</w:t>
+              <w:t>10</w:t>
             </w:r>
             <w:r>
               <w:rPr>
@@ -1094,7 +1524,7 @@
               <w:lang w:eastAsia="pt-PT"/>
             </w:rPr>
           </w:pPr>
-          <w:hyperlink w:anchor="_Toc530848404" w:history="1">
+          <w:hyperlink w:anchor="_Toc530930856" w:history="1">
             <w:r>
               <w:rPr>
                 <w:rStyle w:val="Hiperligao"/>
@@ -1138,7 +1568,7 @@
                 <w:noProof/>
                 <w:webHidden/>
               </w:rPr>
-              <w:instrText xml:space="preserve"> PAGEREF _Toc530848404 \h </w:instrText>
+              <w:instrText xml:space="preserve"> PAGEREF _Toc530930856 \h </w:instrText>
             </w:r>
             <w:r>
               <w:rPr>
@@ -1158,7 +1588,7 @@
                 <w:noProof/>
                 <w:webHidden/>
               </w:rPr>
-              <w:t>8</w:t>
+              <w:t>11</w:t>
             </w:r>
             <w:r>
               <w:rPr>
@@ -1182,7 +1612,7 @@
               <w:lang w:eastAsia="pt-PT"/>
             </w:rPr>
           </w:pPr>
-          <w:hyperlink w:anchor="_Toc530848405" w:history="1">
+          <w:hyperlink w:anchor="_Toc530930857" w:history="1">
             <w:r>
               <w:rPr>
                 <w:rStyle w:val="Hiperligao"/>
@@ -1224,7 +1654,7 @@
                 <w:noProof/>
                 <w:webHidden/>
               </w:rPr>
-              <w:instrText xml:space="preserve"> PAGEREF _Toc530848405 \h </w:instrText>
+              <w:instrText xml:space="preserve"> PAGEREF _Toc530930857 \h </w:instrText>
             </w:r>
             <w:r>
               <w:rPr>
@@ -1244,7 +1674,7 @@
                 <w:noProof/>
                 <w:webHidden/>
               </w:rPr>
-              <w:t>8</w:t>
+              <w:t>11</w:t>
             </w:r>
             <w:r>
               <w:rPr>
@@ -1268,7 +1698,7 @@
               <w:lang w:eastAsia="pt-PT"/>
             </w:rPr>
           </w:pPr>
-          <w:hyperlink w:anchor="_Toc530848406" w:history="1">
+          <w:hyperlink w:anchor="_Toc530930858" w:history="1">
             <w:r>
               <w:rPr>
                 <w:rStyle w:val="Hiperligao"/>
@@ -1310,7 +1740,7 @@
                 <w:noProof/>
                 <w:webHidden/>
               </w:rPr>
-              <w:instrText xml:space="preserve"> PAGEREF _Toc530848406 \h </w:instrText>
+              <w:instrText xml:space="preserve"> PAGEREF _Toc530930858 \h </w:instrText>
             </w:r>
             <w:r>
               <w:rPr>
@@ -1330,7 +1760,7 @@
                 <w:noProof/>
                 <w:webHidden/>
               </w:rPr>
-              <w:t>8</w:t>
+              <w:t>11</w:t>
             </w:r>
             <w:r>
               <w:rPr>
@@ -1380,7 +1810,7 @@
         </w:rPr>
       </w:pPr>
       <w:bookmarkStart w:id="0" w:name="_Toc530431556"/>
-      <w:bookmarkStart w:id="1" w:name="_Toc530848396"/>
+      <w:bookmarkStart w:id="1" w:name="_Toc530930843"/>
       <w:r>
         <w:rPr>
           <w:b/>
@@ -1405,7 +1835,7 @@
         </w:rPr>
       </w:pPr>
       <w:bookmarkStart w:id="2" w:name="_Toc530431557"/>
-      <w:bookmarkStart w:id="3" w:name="_Toc530848397"/>
+      <w:bookmarkStart w:id="3" w:name="_Toc530930844"/>
       <w:r>
         <w:rPr>
           <w:sz w:val="28"/>
@@ -1497,7 +1927,7 @@
         </w:rPr>
       </w:pPr>
       <w:bookmarkStart w:id="4" w:name="_Toc530431558"/>
-      <w:bookmarkStart w:id="5" w:name="_Toc530848398"/>
+      <w:bookmarkStart w:id="5" w:name="_Toc530930845"/>
       <w:r>
         <w:rPr>
           <w:sz w:val="28"/>
@@ -1597,7 +2027,7 @@
         </w:rPr>
       </w:pPr>
       <w:bookmarkStart w:id="6" w:name="_Toc530431559"/>
-      <w:bookmarkStart w:id="7" w:name="_Toc530848399"/>
+      <w:bookmarkStart w:id="7" w:name="_Toc530930846"/>
       <w:r>
         <w:rPr>
           <w:sz w:val="28"/>
@@ -2087,7 +2517,7 @@
           <w:sz w:val="40"/>
         </w:rPr>
       </w:pPr>
-      <w:bookmarkStart w:id="8" w:name="_Toc530848400"/>
+      <w:bookmarkStart w:id="8" w:name="_Toc530930847"/>
       <w:r>
         <w:rPr>
           <w:b/>
@@ -2142,6 +2572,935 @@
     </w:p>
     <w:p/>
     <w:p>
+      <w:pPr>
+        <w:pStyle w:val="Ttulo2"/>
+        <w:numPr>
+          <w:ilvl w:val="1"/>
+          <w:numId w:val="1"/>
+        </w:numPr>
+      </w:pPr>
+      <w:bookmarkStart w:id="9" w:name="_Toc530930848"/>
+      <w:r>
+        <w:t>Representar informação relacionada com a identificação da loja, nomeadamente o nome da empresa, a identificação fiscal, morada e contactos</w:t>
+      </w:r>
+      <w:bookmarkEnd w:id="9"/>
+    </w:p>
+    <w:p/>
+    <w:p>
+      <w:pPr>
+        <w:spacing w:after="0"/>
+      </w:pPr>
+      <w:r>
+        <w:t xml:space="preserve">Como se pode observar na Fig. 1, estão </w:t>
+      </w:r>
+      <w:r>
+        <w:t>definido</w:t>
+      </w:r>
+      <w:r>
+        <w:t>s campos, com restrições específicas, para inserção de dados relativos a uma loja</w:t>
+      </w:r>
+      <w:r>
+        <w:t xml:space="preserve"> (store)</w:t>
+      </w:r>
+      <w:r>
+        <w:t xml:space="preserve">. </w:t>
+      </w:r>
+    </w:p>
+    <w:p>
+      <w:pPr>
+        <w:spacing w:after="0"/>
+      </w:pPr>
+      <w:r>
+        <w:t>Nomeadamente o nome da empresa (name), a identificação fiscal (</w:t>
+      </w:r>
+      <w:r>
+        <w:t>nif</w:t>
+      </w:r>
+      <w:r>
+        <w:t>), a morada (address) e os contactos (contacts).</w:t>
+      </w:r>
+    </w:p>
+    <w:p/>
+    <w:p>
+      <w:r>
+        <w:rPr>
+          <w:noProof/>
+        </w:rPr>
+        <w:drawing>
+          <wp:inline distT="0" distB="0" distL="0" distR="0">
+            <wp:extent cx="5400040" cy="3459480"/>
+            <wp:effectExtent l="0" t="0" r="0" b="7620"/>
+            <wp:docPr id="12" name="Imagem 12"/>
+            <wp:cNvGraphicFramePr>
+              <a:graphicFrameLocks xmlns:a="http://schemas.openxmlformats.org/drawingml/2006/main" noChangeAspect="1"/>
+            </wp:cNvGraphicFramePr>
+            <a:graphic xmlns:a="http://schemas.openxmlformats.org/drawingml/2006/main">
+              <a:graphicData uri="http://schemas.openxmlformats.org/drawingml/2006/picture">
+                <pic:pic xmlns:pic="http://schemas.openxmlformats.org/drawingml/2006/picture">
+                  <pic:nvPicPr>
+                    <pic:cNvPr id="12" name="StoreXSDPrint.jpg"/>
+                    <pic:cNvPicPr/>
+                  </pic:nvPicPr>
+                  <pic:blipFill>
+                    <a:blip r:embed="rId8">
+                      <a:extLst>
+                        <a:ext uri="{28A0092B-C50C-407E-A947-70E740481C1C}">
+                          <a14:useLocalDpi xmlns:a14="http://schemas.microsoft.com/office/drawing/2010/main" val="0"/>
+                        </a:ext>
+                      </a:extLst>
+                    </a:blip>
+                    <a:stretch>
+                      <a:fillRect/>
+                    </a:stretch>
+                  </pic:blipFill>
+                  <pic:spPr>
+                    <a:xfrm>
+                      <a:off x="0" y="0"/>
+                      <a:ext cx="5400040" cy="3459480"/>
+                    </a:xfrm>
+                    <a:prstGeom prst="rect">
+                      <a:avLst/>
+                    </a:prstGeom>
+                  </pic:spPr>
+                </pic:pic>
+              </a:graphicData>
+            </a:graphic>
+          </wp:inline>
+        </w:drawing>
+      </w:r>
+    </w:p>
+    <w:p>
+      <w:pPr>
+        <w:jc w:val="center"/>
+      </w:pPr>
+      <w:r>
+        <w:t>Fig. 1 – Excerto do documento XSD relativo a loja</w:t>
+      </w:r>
+    </w:p>
+    <w:p>
+      <w:r>
+        <w:br w:type="page"/>
+      </w:r>
+    </w:p>
+    <w:p>
+      <w:pPr>
+        <w:pStyle w:val="Ttulo2"/>
+        <w:numPr>
+          <w:ilvl w:val="1"/>
+          <w:numId w:val="1"/>
+        </w:numPr>
+      </w:pPr>
+      <w:bookmarkStart w:id="10" w:name="_Toc530930849"/>
+      <w:bookmarkStart w:id="11" w:name="_Representar_informação_relacionada"/>
+      <w:bookmarkEnd w:id="11"/>
+      <w:r>
+        <w:lastRenderedPageBreak/>
+        <w:t xml:space="preserve">Representar informação relacionada com a data de início do exercício e </w:t>
+      </w:r>
+      <w:r>
+        <w:t>respetiva</w:t>
+      </w:r>
+      <w:r>
+        <w:t xml:space="preserve"> data final, a moeda utilizada e data de geração do documento</w:t>
+      </w:r>
+      <w:bookmarkEnd w:id="10"/>
+    </w:p>
+    <w:p/>
+    <w:p>
+      <w:pPr>
+        <w:spacing w:after="0"/>
+      </w:pPr>
+      <w:r>
+        <w:t>Como se pode observar na</w:t>
+      </w:r>
+      <w:r>
+        <w:t>s</w:t>
+      </w:r>
+      <w:r>
+        <w:t xml:space="preserve"> Fig. </w:t>
+      </w:r>
+      <w:r>
+        <w:t>2</w:t>
+      </w:r>
+      <w:r>
+        <w:t xml:space="preserve">, </w:t>
+      </w:r>
+      <w:r>
+        <w:t>3</w:t>
+      </w:r>
+      <w:r>
+        <w:t xml:space="preserve"> e 4</w:t>
+      </w:r>
+      <w:r>
+        <w:t>, estão definidos campos, com restrições específicas, para inserção de dados relativos a um</w:t>
+      </w:r>
+      <w:r>
+        <w:t xml:space="preserve"> exercício</w:t>
+      </w:r>
+      <w:r>
+        <w:t xml:space="preserve"> (</w:t>
+      </w:r>
+      <w:r>
+        <w:t>exercise</w:t>
+      </w:r>
+      <w:r>
+        <w:t>)</w:t>
+      </w:r>
+      <w:r>
+        <w:t>,</w:t>
+      </w:r>
+      <w:r>
+        <w:t xml:space="preserve"> a uma venda (sale)</w:t>
+      </w:r>
+      <w:r>
+        <w:t xml:space="preserve"> e à taxa de intercâmbio (currencyRate)</w:t>
+      </w:r>
+      <w:r>
+        <w:t xml:space="preserve">. </w:t>
+      </w:r>
+    </w:p>
+    <w:p>
+      <w:pPr>
+        <w:spacing w:after="0"/>
+      </w:pPr>
+      <w:r>
+        <w:t>Nomeadamente a data de início de exercício (startDate), a respetiva data final (endDate), a moeda utilizada na venda (currencyRate) e data de geração do documento (exerciseDate).</w:t>
+      </w:r>
+    </w:p>
+    <w:p/>
+    <w:p>
+      <w:r>
+        <w:rPr>
+          <w:noProof/>
+        </w:rPr>
+        <w:drawing>
+          <wp:inline distT="0" distB="0" distL="0" distR="0">
+            <wp:extent cx="5400040" cy="1728470"/>
+            <wp:effectExtent l="0" t="0" r="0" b="5080"/>
+            <wp:docPr id="10" name="Imagem 10"/>
+            <wp:cNvGraphicFramePr>
+              <a:graphicFrameLocks xmlns:a="http://schemas.openxmlformats.org/drawingml/2006/main" noChangeAspect="1"/>
+            </wp:cNvGraphicFramePr>
+            <a:graphic xmlns:a="http://schemas.openxmlformats.org/drawingml/2006/main">
+              <a:graphicData uri="http://schemas.openxmlformats.org/drawingml/2006/picture">
+                <pic:pic xmlns:pic="http://schemas.openxmlformats.org/drawingml/2006/picture">
+                  <pic:nvPicPr>
+                    <pic:cNvPr id="10" name="ExerciseXSDPrint.jpg"/>
+                    <pic:cNvPicPr/>
+                  </pic:nvPicPr>
+                  <pic:blipFill>
+                    <a:blip r:embed="rId9">
+                      <a:extLst>
+                        <a:ext uri="{28A0092B-C50C-407E-A947-70E740481C1C}">
+                          <a14:useLocalDpi xmlns:a14="http://schemas.microsoft.com/office/drawing/2010/main" val="0"/>
+                        </a:ext>
+                      </a:extLst>
+                    </a:blip>
+                    <a:stretch>
+                      <a:fillRect/>
+                    </a:stretch>
+                  </pic:blipFill>
+                  <pic:spPr>
+                    <a:xfrm>
+                      <a:off x="0" y="0"/>
+                      <a:ext cx="5400040" cy="1728470"/>
+                    </a:xfrm>
+                    <a:prstGeom prst="rect">
+                      <a:avLst/>
+                    </a:prstGeom>
+                  </pic:spPr>
+                </pic:pic>
+              </a:graphicData>
+            </a:graphic>
+          </wp:inline>
+        </w:drawing>
+      </w:r>
+    </w:p>
+    <w:p>
+      <w:r>
+        <w:rPr>
+          <w:noProof/>
+        </w:rPr>
+        <w:drawing>
+          <wp:inline distT="0" distB="0" distL="0" distR="0">
+            <wp:extent cx="5400040" cy="1402080"/>
+            <wp:effectExtent l="0" t="0" r="0" b="7620"/>
+            <wp:docPr id="11" name="Imagem 11"/>
+            <wp:cNvGraphicFramePr>
+              <a:graphicFrameLocks xmlns:a="http://schemas.openxmlformats.org/drawingml/2006/main" noChangeAspect="1"/>
+            </wp:cNvGraphicFramePr>
+            <a:graphic xmlns:a="http://schemas.openxmlformats.org/drawingml/2006/main">
+              <a:graphicData uri="http://schemas.openxmlformats.org/drawingml/2006/picture">
+                <pic:pic xmlns:pic="http://schemas.openxmlformats.org/drawingml/2006/picture">
+                  <pic:nvPicPr>
+                    <pic:cNvPr id="11" name="SaleXSDPrint.jpg"/>
+                    <pic:cNvPicPr/>
+                  </pic:nvPicPr>
+                  <pic:blipFill>
+                    <a:blip r:embed="rId10">
+                      <a:extLst>
+                        <a:ext uri="{28A0092B-C50C-407E-A947-70E740481C1C}">
+                          <a14:useLocalDpi xmlns:a14="http://schemas.microsoft.com/office/drawing/2010/main" val="0"/>
+                        </a:ext>
+                      </a:extLst>
+                    </a:blip>
+                    <a:stretch>
+                      <a:fillRect/>
+                    </a:stretch>
+                  </pic:blipFill>
+                  <pic:spPr>
+                    <a:xfrm>
+                      <a:off x="0" y="0"/>
+                      <a:ext cx="5400040" cy="1402080"/>
+                    </a:xfrm>
+                    <a:prstGeom prst="rect">
+                      <a:avLst/>
+                    </a:prstGeom>
+                  </pic:spPr>
+                </pic:pic>
+              </a:graphicData>
+            </a:graphic>
+          </wp:inline>
+        </w:drawing>
+      </w:r>
+    </w:p>
+    <w:p>
+      <w:r>
+        <w:rPr>
+          <w:noProof/>
+        </w:rPr>
+        <w:drawing>
+          <wp:inline distT="0" distB="0" distL="0" distR="0">
+            <wp:extent cx="5398770" cy="3093720"/>
+            <wp:effectExtent l="0" t="0" r="0" b="0"/>
+            <wp:docPr id="9" name="Imagem 9"/>
+            <wp:cNvGraphicFramePr>
+              <a:graphicFrameLocks xmlns:a="http://schemas.openxmlformats.org/drawingml/2006/main" noChangeAspect="1"/>
+            </wp:cNvGraphicFramePr>
+            <a:graphic xmlns:a="http://schemas.openxmlformats.org/drawingml/2006/main">
+              <a:graphicData uri="http://schemas.openxmlformats.org/drawingml/2006/picture">
+                <pic:pic xmlns:pic="http://schemas.openxmlformats.org/drawingml/2006/picture">
+                  <pic:nvPicPr>
+                    <pic:cNvPr id="9" name="CurrencyRateXSDPrint.jpg"/>
+                    <pic:cNvPicPr/>
+                  </pic:nvPicPr>
+                  <pic:blipFill>
+                    <a:blip r:embed="rId11">
+                      <a:extLst>
+                        <a:ext uri="{28A0092B-C50C-407E-A947-70E740481C1C}">
+                          <a14:useLocalDpi xmlns:a14="http://schemas.microsoft.com/office/drawing/2010/main" val="0"/>
+                        </a:ext>
+                      </a:extLst>
+                    </a:blip>
+                    <a:stretch>
+                      <a:fillRect/>
+                    </a:stretch>
+                  </pic:blipFill>
+                  <pic:spPr>
+                    <a:xfrm>
+                      <a:off x="0" y="0"/>
+                      <a:ext cx="5428761" cy="3110906"/>
+                    </a:xfrm>
+                    <a:prstGeom prst="rect">
+                      <a:avLst/>
+                    </a:prstGeom>
+                  </pic:spPr>
+                </pic:pic>
+              </a:graphicData>
+            </a:graphic>
+          </wp:inline>
+        </w:drawing>
+      </w:r>
+    </w:p>
+    <w:p>
+      <w:pPr>
+        <w:jc w:val="center"/>
+      </w:pPr>
+      <w:r>
+        <w:t>Fig. 2</w:t>
+      </w:r>
+      <w:r>
+        <w:t>,</w:t>
+      </w:r>
+      <w:r>
+        <w:t xml:space="preserve"> 3 </w:t>
+      </w:r>
+      <w:r>
+        <w:t xml:space="preserve">e 4 </w:t>
+      </w:r>
+      <w:r>
+        <w:t xml:space="preserve">- </w:t>
+      </w:r>
+      <w:r>
+        <w:t>Excerto</w:t>
+      </w:r>
+      <w:r>
+        <w:t>s</w:t>
+      </w:r>
+      <w:r>
+        <w:t xml:space="preserve"> do</w:t>
+      </w:r>
+      <w:r>
+        <w:t>s</w:t>
+      </w:r>
+      <w:r>
+        <w:t xml:space="preserve"> documento</w:t>
+      </w:r>
+      <w:r>
+        <w:t>s</w:t>
+      </w:r>
+      <w:r>
+        <w:t xml:space="preserve"> XSD relativo</w:t>
+      </w:r>
+      <w:r>
+        <w:t>s</w:t>
+      </w:r>
+      <w:r>
+        <w:t xml:space="preserve"> a </w:t>
+      </w:r>
+      <w:r>
+        <w:t>exercício</w:t>
+      </w:r>
+      <w:r>
+        <w:t>,</w:t>
+      </w:r>
+      <w:r>
+        <w:t xml:space="preserve"> venda</w:t>
+      </w:r>
+      <w:r>
+        <w:t xml:space="preserve"> e moeda</w:t>
+      </w:r>
+      <w:r>
+        <w:t>, respetivamente</w:t>
+      </w:r>
+      <w:r>
+        <w:br w:type="page"/>
+      </w:r>
+    </w:p>
+    <w:p>
+      <w:pPr>
+        <w:pStyle w:val="Ttulo2"/>
+        <w:numPr>
+          <w:ilvl w:val="1"/>
+          <w:numId w:val="1"/>
+        </w:numPr>
+      </w:pPr>
+      <w:bookmarkStart w:id="12" w:name="_Toc530930850"/>
+      <w:bookmarkStart w:id="13" w:name="_Representar_informação_relacionada_1"/>
+      <w:bookmarkEnd w:id="13"/>
+      <w:r>
+        <w:lastRenderedPageBreak/>
+        <w:t>Representar informação relacionada com os clientes e produtos envolvidos no exercício</w:t>
+      </w:r>
+      <w:bookmarkEnd w:id="12"/>
+    </w:p>
+    <w:p/>
+    <w:p>
+      <w:pPr>
+        <w:spacing w:after="0"/>
+      </w:pPr>
+      <w:r>
+        <w:t>Como se pode observar na</w:t>
+      </w:r>
+      <w:r>
+        <w:t>s</w:t>
+      </w:r>
+      <w:r>
+        <w:t xml:space="preserve"> Fig. </w:t>
+      </w:r>
+      <w:r>
+        <w:t>5</w:t>
+      </w:r>
+      <w:r>
+        <w:t xml:space="preserve"> e </w:t>
+      </w:r>
+      <w:r>
+        <w:t>6</w:t>
+      </w:r>
+      <w:r>
+        <w:t xml:space="preserve">, estão definidos campos, com restrições específicas, para inserção de dados relativos a um </w:t>
+      </w:r>
+      <w:r>
+        <w:t>cliente (customer)</w:t>
+      </w:r>
+      <w:r>
+        <w:t xml:space="preserve"> e a um</w:t>
+      </w:r>
+      <w:r>
+        <w:t xml:space="preserve"> produto (product).</w:t>
+      </w:r>
+    </w:p>
+    <w:p>
+      <w:pPr>
+        <w:spacing w:after="0"/>
+      </w:pPr>
+      <w:r>
+        <w:t>Tendo como exemplo, para os dados relativos a cliente, o nome (name), a identificação fiscal (nif)</w:t>
+      </w:r>
+      <w:r>
+        <w:t>, a morada (address) e os contactos (contacts). Sendo que os contactos englobam o nº de telemóvel (phone) e o email (email).</w:t>
+      </w:r>
+    </w:p>
+    <w:p>
+      <w:pPr>
+        <w:spacing w:after="0"/>
+      </w:pPr>
+      <w:r>
+        <w:t>Já relativo a produto podemos considerar o nome (name), o ano de lançamento (productYear), o preço (price) e o tipo de produto (productType).</w:t>
+      </w:r>
+    </w:p>
+    <w:p/>
+    <w:p>
+      <w:r>
+        <w:rPr>
+          <w:noProof/>
+        </w:rPr>
+        <w:drawing>
+          <wp:inline distT="0" distB="0" distL="0" distR="0">
+            <wp:extent cx="5400040" cy="3331028"/>
+            <wp:effectExtent l="0" t="0" r="0" b="3175"/>
+            <wp:docPr id="15" name="Imagem 15"/>
+            <wp:cNvGraphicFramePr>
+              <a:graphicFrameLocks xmlns:a="http://schemas.openxmlformats.org/drawingml/2006/main" noChangeAspect="1"/>
+            </wp:cNvGraphicFramePr>
+            <a:graphic xmlns:a="http://schemas.openxmlformats.org/drawingml/2006/main">
+              <a:graphicData uri="http://schemas.openxmlformats.org/drawingml/2006/picture">
+                <pic:pic xmlns:pic="http://schemas.openxmlformats.org/drawingml/2006/picture">
+                  <pic:nvPicPr>
+                    <pic:cNvPr id="15" name="CustomerXSDPrint.jpg"/>
+                    <pic:cNvPicPr/>
+                  </pic:nvPicPr>
+                  <pic:blipFill>
+                    <a:blip r:embed="rId12">
+                      <a:extLst>
+                        <a:ext uri="{28A0092B-C50C-407E-A947-70E740481C1C}">
+                          <a14:useLocalDpi xmlns:a14="http://schemas.microsoft.com/office/drawing/2010/main" val="0"/>
+                        </a:ext>
+                      </a:extLst>
+                    </a:blip>
+                    <a:stretch>
+                      <a:fillRect/>
+                    </a:stretch>
+                  </pic:blipFill>
+                  <pic:spPr>
+                    <a:xfrm>
+                      <a:off x="0" y="0"/>
+                      <a:ext cx="5410639" cy="3337566"/>
+                    </a:xfrm>
+                    <a:prstGeom prst="rect">
+                      <a:avLst/>
+                    </a:prstGeom>
+                  </pic:spPr>
+                </pic:pic>
+              </a:graphicData>
+            </a:graphic>
+          </wp:inline>
+        </w:drawing>
+      </w:r>
+    </w:p>
+    <w:p>
+      <w:r>
+        <w:rPr>
+          <w:noProof/>
+        </w:rPr>
+        <w:drawing>
+          <wp:inline distT="0" distB="0" distL="0" distR="0">
+            <wp:extent cx="5398019" cy="2547257"/>
+            <wp:effectExtent l="0" t="0" r="0" b="5715"/>
+            <wp:docPr id="16" name="Imagem 16"/>
+            <wp:cNvGraphicFramePr>
+              <a:graphicFrameLocks xmlns:a="http://schemas.openxmlformats.org/drawingml/2006/main" noChangeAspect="1"/>
+            </wp:cNvGraphicFramePr>
+            <a:graphic xmlns:a="http://schemas.openxmlformats.org/drawingml/2006/main">
+              <a:graphicData uri="http://schemas.openxmlformats.org/drawingml/2006/picture">
+                <pic:pic xmlns:pic="http://schemas.openxmlformats.org/drawingml/2006/picture">
+                  <pic:nvPicPr>
+                    <pic:cNvPr id="16" name="ProductXSDPrint.jpg"/>
+                    <pic:cNvPicPr/>
+                  </pic:nvPicPr>
+                  <pic:blipFill>
+                    <a:blip r:embed="rId13">
+                      <a:extLst>
+                        <a:ext uri="{28A0092B-C50C-407E-A947-70E740481C1C}">
+                          <a14:useLocalDpi xmlns:a14="http://schemas.microsoft.com/office/drawing/2010/main" val="0"/>
+                        </a:ext>
+                      </a:extLst>
+                    </a:blip>
+                    <a:stretch>
+                      <a:fillRect/>
+                    </a:stretch>
+                  </pic:blipFill>
+                  <pic:spPr>
+                    <a:xfrm>
+                      <a:off x="0" y="0"/>
+                      <a:ext cx="5457404" cy="2575280"/>
+                    </a:xfrm>
+                    <a:prstGeom prst="rect">
+                      <a:avLst/>
+                    </a:prstGeom>
+                  </pic:spPr>
+                </pic:pic>
+              </a:graphicData>
+            </a:graphic>
+          </wp:inline>
+        </w:drawing>
+      </w:r>
+    </w:p>
+    <w:p>
+      <w:pPr>
+        <w:jc w:val="center"/>
+      </w:pPr>
+      <w:r>
+        <w:t xml:space="preserve">Fig. </w:t>
+      </w:r>
+      <w:r>
+        <w:t>5</w:t>
+      </w:r>
+      <w:r>
+        <w:t xml:space="preserve"> e </w:t>
+      </w:r>
+      <w:r>
+        <w:t>6</w:t>
+      </w:r>
+      <w:r>
+        <w:t xml:space="preserve"> - Excertos do</w:t>
+      </w:r>
+      <w:r>
+        <w:t>s</w:t>
+      </w:r>
+      <w:r>
+        <w:t xml:space="preserve"> documento</w:t>
+      </w:r>
+      <w:r>
+        <w:t>s</w:t>
+      </w:r>
+      <w:r>
+        <w:t xml:space="preserve"> XSD relativ</w:t>
+      </w:r>
+      <w:r>
+        <w:t>os a cliente e produto</w:t>
+      </w:r>
+      <w:r>
+        <w:t>, respetivamente</w:t>
+      </w:r>
+      <w:r>
+        <w:br w:type="page"/>
+      </w:r>
+    </w:p>
+    <w:p>
+      <w:pPr>
+        <w:pStyle w:val="Ttulo2"/>
+        <w:numPr>
+          <w:ilvl w:val="1"/>
+          <w:numId w:val="1"/>
+        </w:numPr>
+      </w:pPr>
+      <w:bookmarkStart w:id="14" w:name="_Toc530930851"/>
+      <w:r>
+        <w:lastRenderedPageBreak/>
+        <w:t xml:space="preserve">Representar informação relacionada com as </w:t>
+      </w:r>
+      <w:r>
+        <w:t>v</w:t>
+      </w:r>
+      <w:r>
+        <w:t>endas e respetivas linhas de venda, assim como os totais para a venda, linhas de venda e preço unitário do produto</w:t>
+      </w:r>
+      <w:bookmarkEnd w:id="14"/>
+    </w:p>
+    <w:p/>
+    <w:p>
+      <w:pPr>
+        <w:spacing w:after="0"/>
+      </w:pPr>
+      <w:r>
+        <w:t xml:space="preserve">Como se pode observar nas Fig. </w:t>
+      </w:r>
+      <w:hyperlink w:anchor="_Representar_informação_relacionada" w:history="1">
+        <w:r>
+          <w:rPr>
+            <w:rStyle w:val="Hiperligao"/>
+          </w:rPr>
+          <w:t>3</w:t>
+        </w:r>
+      </w:hyperlink>
+      <w:r>
+        <w:t xml:space="preserve">, </w:t>
+      </w:r>
+      <w:hyperlink w:anchor="_Representar_informação_relacionada_1" w:history="1">
+        <w:r>
+          <w:rPr>
+            <w:rStyle w:val="Hiperligao"/>
+          </w:rPr>
+          <w:t>6</w:t>
+        </w:r>
+      </w:hyperlink>
+      <w:r>
+        <w:t xml:space="preserve"> e </w:t>
+      </w:r>
+      <w:r>
+        <w:t>7</w:t>
+      </w:r>
+      <w:r>
+        <w:t>, estão definidos campos, com restrições específicas, para inserção de dados relativos</w:t>
+      </w:r>
+      <w:r>
+        <w:t xml:space="preserve"> </w:t>
+      </w:r>
+      <w:r>
+        <w:t>a</w:t>
+      </w:r>
+      <w:r>
+        <w:t xml:space="preserve"> uma venda (sale),</w:t>
+      </w:r>
+      <w:r>
+        <w:t xml:space="preserve"> um produto (product)</w:t>
+      </w:r>
+      <w:r>
+        <w:t xml:space="preserve"> e a</w:t>
+      </w:r>
+      <w:r>
+        <w:t xml:space="preserve"> </w:t>
+      </w:r>
+      <w:r>
+        <w:t>uma linha de venda</w:t>
+      </w:r>
+      <w:r>
+        <w:t xml:space="preserve"> (</w:t>
+      </w:r>
+      <w:r>
+        <w:t>saleLine</w:t>
+      </w:r>
+      <w:r>
+        <w:t>)</w:t>
+      </w:r>
+      <w:r>
+        <w:t>.</w:t>
+      </w:r>
+    </w:p>
+    <w:p>
+      <w:pPr>
+        <w:spacing w:after="0"/>
+      </w:pPr>
+      <w:r>
+        <w:t xml:space="preserve">Nomeadamente </w:t>
+      </w:r>
+      <w:r>
+        <w:t xml:space="preserve">os totais para a venda </w:t>
+      </w:r>
+      <w:r>
+        <w:t>(</w:t>
+      </w:r>
+      <w:r>
+        <w:t>saleLineTotal</w:t>
+      </w:r>
+      <w:r>
+        <w:t>)</w:t>
+      </w:r>
+      <w:r>
+        <w:t xml:space="preserve"> (Fig. 6), as linhas de venda (saleLine) (Fig. 2) e o preço unitário de um produto (price) (Fig. 5).</w:t>
+      </w:r>
+    </w:p>
+    <w:p>
+      <w:pPr>
+        <w:spacing w:after="0"/>
+      </w:pPr>
+    </w:p>
+    <w:p>
+      <w:pPr>
+        <w:spacing w:after="0"/>
+      </w:pPr>
+    </w:p>
+    <w:p>
+      <w:pPr>
+        <w:spacing w:after="0"/>
+      </w:pPr>
+      <w:r>
+        <w:rPr>
+          <w:noProof/>
+        </w:rPr>
+        <w:drawing>
+          <wp:inline distT="0" distB="0" distL="0" distR="0">
+            <wp:extent cx="5400040" cy="1426845"/>
+            <wp:effectExtent l="0" t="0" r="0" b="1905"/>
+            <wp:docPr id="8" name="Imagem 8"/>
+            <wp:cNvGraphicFramePr>
+              <a:graphicFrameLocks xmlns:a="http://schemas.openxmlformats.org/drawingml/2006/main" noChangeAspect="1"/>
+            </wp:cNvGraphicFramePr>
+            <a:graphic xmlns:a="http://schemas.openxmlformats.org/drawingml/2006/main">
+              <a:graphicData uri="http://schemas.openxmlformats.org/drawingml/2006/picture">
+                <pic:pic xmlns:pic="http://schemas.openxmlformats.org/drawingml/2006/picture">
+                  <pic:nvPicPr>
+                    <pic:cNvPr id="8" name="SaleLineXSDPrint.jpg"/>
+                    <pic:cNvPicPr/>
+                  </pic:nvPicPr>
+                  <pic:blipFill>
+                    <a:blip r:embed="rId14">
+                      <a:extLst>
+                        <a:ext uri="{28A0092B-C50C-407E-A947-70E740481C1C}">
+                          <a14:useLocalDpi xmlns:a14="http://schemas.microsoft.com/office/drawing/2010/main" val="0"/>
+                        </a:ext>
+                      </a:extLst>
+                    </a:blip>
+                    <a:stretch>
+                      <a:fillRect/>
+                    </a:stretch>
+                  </pic:blipFill>
+                  <pic:spPr>
+                    <a:xfrm>
+                      <a:off x="0" y="0"/>
+                      <a:ext cx="5400040" cy="1426845"/>
+                    </a:xfrm>
+                    <a:prstGeom prst="rect">
+                      <a:avLst/>
+                    </a:prstGeom>
+                  </pic:spPr>
+                </pic:pic>
+              </a:graphicData>
+            </a:graphic>
+          </wp:inline>
+        </w:drawing>
+      </w:r>
+    </w:p>
+    <w:p>
+      <w:pPr>
+        <w:jc w:val="center"/>
+      </w:pPr>
+      <w:r>
+        <w:t xml:space="preserve">Fig. </w:t>
+      </w:r>
+      <w:r>
+        <w:t>7</w:t>
+      </w:r>
+      <w:r>
+        <w:t xml:space="preserve"> – Excerto do documento XSD relativo a </w:t>
+      </w:r>
+      <w:r>
+        <w:t>linha de venda</w:t>
+      </w:r>
+    </w:p>
+    <w:p>
+      <w:r>
+        <w:br w:type="page"/>
+      </w:r>
+    </w:p>
+    <w:p>
+      <w:pPr>
+        <w:pStyle w:val="Ttulo2"/>
+        <w:numPr>
+          <w:ilvl w:val="1"/>
+          <w:numId w:val="1"/>
+        </w:numPr>
+      </w:pPr>
+      <w:bookmarkStart w:id="15" w:name="_Toc530930852"/>
+      <w:r>
+        <w:lastRenderedPageBreak/>
+        <w:t>Para cada venda registada durante o exercício deverá ser necessário identificar a taxa que representa a percentagem de imposto aplicada a cada venda</w:t>
+      </w:r>
+      <w:bookmarkEnd w:id="15"/>
+    </w:p>
+    <w:p/>
+    <w:p>
+      <w:pPr>
+        <w:spacing w:after="0"/>
+      </w:pPr>
+      <w:r>
+        <w:t xml:space="preserve">Como se pode observar na Fig. </w:t>
+      </w:r>
+      <w:hyperlink w:anchor="_Representar_informação_relacionada" w:history="1">
+        <w:r>
+          <w:rPr>
+            <w:rStyle w:val="Hiperligao"/>
+          </w:rPr>
+          <w:t>3</w:t>
+        </w:r>
+      </w:hyperlink>
+      <w:r>
+        <w:t xml:space="preserve">, estão definidos campos, com restrições específicas, para inserção de dados relativos a </w:t>
+      </w:r>
+      <w:r>
+        <w:t>à percentagem de imposto aplicado a cada venda.</w:t>
+      </w:r>
+    </w:p>
+    <w:p>
+      <w:pPr>
+        <w:spacing w:after="0"/>
+      </w:pPr>
+      <w:r>
+        <w:t xml:space="preserve">Nomeadamente </w:t>
+      </w:r>
+      <w:r>
+        <w:t>o valor do imposto aplicado à venda (taxAmt) e a percentagem de imposto aplicada à venda (TaxAmtPer).</w:t>
+      </w:r>
+    </w:p>
+    <w:p>
+      <w:pPr>
+        <w:spacing w:after="0"/>
+      </w:pPr>
+    </w:p>
+    <w:p>
+      <w:r>
+        <w:rPr>
+          <w:noProof/>
+        </w:rPr>
+        <w:drawing>
+          <wp:inline distT="0" distB="0" distL="0" distR="0">
+            <wp:extent cx="5400040" cy="1454150"/>
+            <wp:effectExtent l="0" t="0" r="0" b="0"/>
+            <wp:docPr id="18" name="Imagem 18"/>
+            <wp:cNvGraphicFramePr>
+              <a:graphicFrameLocks xmlns:a="http://schemas.openxmlformats.org/drawingml/2006/main" noChangeAspect="1"/>
+            </wp:cNvGraphicFramePr>
+            <a:graphic xmlns:a="http://schemas.openxmlformats.org/drawingml/2006/main">
+              <a:graphicData uri="http://schemas.openxmlformats.org/drawingml/2006/picture">
+                <pic:pic xmlns:pic="http://schemas.openxmlformats.org/drawingml/2006/picture">
+                  <pic:nvPicPr>
+                    <pic:cNvPr id="18" name="SaleXSDPrint.jpg"/>
+                    <pic:cNvPicPr/>
+                  </pic:nvPicPr>
+                  <pic:blipFill>
+                    <a:blip r:embed="rId10">
+                      <a:extLst>
+                        <a:ext uri="{28A0092B-C50C-407E-A947-70E740481C1C}">
+                          <a14:useLocalDpi xmlns:a14="http://schemas.microsoft.com/office/drawing/2010/main" val="0"/>
+                        </a:ext>
+                      </a:extLst>
+                    </a:blip>
+                    <a:stretch>
+                      <a:fillRect/>
+                    </a:stretch>
+                  </pic:blipFill>
+                  <pic:spPr>
+                    <a:xfrm>
+                      <a:off x="0" y="0"/>
+                      <a:ext cx="5400040" cy="1454150"/>
+                    </a:xfrm>
+                    <a:prstGeom prst="rect">
+                      <a:avLst/>
+                    </a:prstGeom>
+                  </pic:spPr>
+                </pic:pic>
+              </a:graphicData>
+            </a:graphic>
+          </wp:inline>
+        </w:drawing>
+      </w:r>
+    </w:p>
+    <w:p>
+      <w:pPr>
+        <w:jc w:val="center"/>
+      </w:pPr>
+      <w:r>
+        <w:t xml:space="preserve">Fig. 3 - </w:t>
+      </w:r>
+      <w:r>
+        <w:t xml:space="preserve">Excerto do documento XSD relativo a </w:t>
+      </w:r>
+      <w:bookmarkStart w:id="16" w:name="_GoBack"/>
+      <w:bookmarkEnd w:id="16"/>
+      <w:r>
+        <w:t>venda</w:t>
+      </w:r>
       <w:r>
         <w:br w:type="page"/>
       </w:r>
@@ -2158,45 +3517,23 @@
           <w:sz w:val="40"/>
         </w:rPr>
       </w:pPr>
-      <w:bookmarkStart w:id="9" w:name="_Toc530848401"/>
+      <w:bookmarkStart w:id="17" w:name="_Toc530930853"/>
       <w:r>
         <w:rPr>
           <w:b/>
           <w:sz w:val="40"/>
         </w:rPr>
         <w:lastRenderedPageBreak/>
-        <w:t xml:space="preserve">Propriedades do Schema e </w:t>
-      </w:r>
-      <w:r>
-        <w:rPr>
-          <w:b/>
-          <w:sz w:val="40"/>
-        </w:rPr>
-        <w:t>R</w:t>
-      </w:r>
-      <w:r>
-        <w:rPr>
-          <w:b/>
-          <w:sz w:val="40"/>
-        </w:rPr>
-        <w:t xml:space="preserve">espetivos </w:t>
-      </w:r>
-      <w:r>
-        <w:rPr>
-          <w:b/>
-          <w:sz w:val="40"/>
-        </w:rPr>
-        <w:t>N</w:t>
-      </w:r>
-      <w:r>
-        <w:rPr>
-          <w:b/>
-          <w:sz w:val="40"/>
-        </w:rPr>
-        <w:t>amespaces</w:t>
-      </w:r>
-      <w:bookmarkEnd w:id="9"/>
-    </w:p>
+        <w:t>Propriedades do Schema e Respetivos Namespaces</w:t>
+      </w:r>
+      <w:bookmarkEnd w:id="17"/>
+    </w:p>
+    <w:p/>
+    <w:p/>
+    <w:p/>
+    <w:p/>
+    <w:p/>
+    <w:p/>
     <w:p/>
     <w:p>
       <w:pPr>
@@ -2207,24 +3544,28 @@
         </w:numPr>
         <w:rPr>
           <w:b/>
+        </w:rPr>
+      </w:pPr>
+      <w:r>
+        <w:br w:type="page"/>
+      </w:r>
+      <w:bookmarkStart w:id="18" w:name="_Toc530930854"/>
+      <w:r>
+        <w:rPr>
+          <w:b/>
           <w:sz w:val="40"/>
-          <w:szCs w:val="40"/>
-        </w:rPr>
-      </w:pPr>
-      <w:r>
-        <w:br w:type="page"/>
-      </w:r>
-      <w:bookmarkStart w:id="10" w:name="_Toc530848402"/>
+        </w:rPr>
+        <w:lastRenderedPageBreak/>
+        <w:t>Jus</w:t>
+      </w:r>
       <w:r>
         <w:rPr>
           <w:b/>
           <w:sz w:val="40"/>
-          <w:szCs w:val="40"/>
-        </w:rPr>
-        <w:lastRenderedPageBreak/>
-        <w:t>Justificação da abordagem seguida</w:t>
-      </w:r>
-      <w:bookmarkEnd w:id="10"/>
+        </w:rPr>
+        <w:t>tificação da abordagem seguida</w:t>
+      </w:r>
+      <w:bookmarkEnd w:id="18"/>
     </w:p>
     <w:p>
       <w:pPr>
@@ -2248,7 +3589,7 @@
           <w:sz w:val="40"/>
         </w:rPr>
       </w:pPr>
-      <w:bookmarkStart w:id="11" w:name="_Toc530848403"/>
+      <w:bookmarkStart w:id="19" w:name="_Toc530930855"/>
       <w:r>
         <w:rPr>
           <w:b/>
@@ -2257,7 +3598,7 @@
         <w:lastRenderedPageBreak/>
         <w:t>Apreciação Crítica do Trabalho</w:t>
       </w:r>
-      <w:bookmarkEnd w:id="11"/>
+      <w:bookmarkEnd w:id="19"/>
     </w:p>
     <w:p/>
     <w:p/>
@@ -2278,7 +3619,7 @@
           <w:sz w:val="40"/>
         </w:rPr>
       </w:pPr>
-      <w:bookmarkStart w:id="12" w:name="_Toc530848404"/>
+      <w:bookmarkStart w:id="20" w:name="_Toc530930856"/>
       <w:r>
         <w:rPr>
           <w:b/>
@@ -2287,7 +3628,7 @@
         <w:lastRenderedPageBreak/>
         <w:t>Repositório GitHub e Bibliografia</w:t>
       </w:r>
-      <w:bookmarkEnd w:id="12"/>
+      <w:bookmarkEnd w:id="20"/>
     </w:p>
     <w:p>
       <w:pPr>
@@ -2311,14 +3652,14 @@
           <w:sz w:val="28"/>
         </w:rPr>
       </w:pPr>
-      <w:bookmarkStart w:id="13" w:name="_Toc530848405"/>
+      <w:bookmarkStart w:id="21" w:name="_Toc530930857"/>
       <w:r>
         <w:rPr>
           <w:sz w:val="28"/>
         </w:rPr>
         <w:t>Repositório GitHub</w:t>
       </w:r>
-      <w:bookmarkEnd w:id="13"/>
+      <w:bookmarkEnd w:id="21"/>
     </w:p>
     <w:p/>
     <w:p>
@@ -2334,7 +3675,7 @@
       <w:r>
         <w:t xml:space="preserve"> criado para auxiliar a distribuição de tarefas, sincronização de ficheiros e organização geral do grupo: </w:t>
       </w:r>
-      <w:hyperlink r:id="rId8" w:history="1">
+      <w:hyperlink r:id="rId15" w:history="1">
         <w:r>
           <w:rPr>
             <w:rStyle w:val="Hiperligao"/>
@@ -2362,18 +3703,18 @@
           <w:sz w:val="28"/>
         </w:rPr>
       </w:pPr>
-      <w:bookmarkStart w:id="14" w:name="_Toc530848406"/>
+      <w:bookmarkStart w:id="22" w:name="_Toc530930858"/>
       <w:r>
         <w:rPr>
           <w:sz w:val="28"/>
         </w:rPr>
         <w:t>Bibliografia</w:t>
       </w:r>
-      <w:bookmarkEnd w:id="14"/>
+      <w:bookmarkEnd w:id="22"/>
     </w:p>
     <w:p/>
     <w:p>
-      <w:hyperlink r:id="rId9" w:history="1">
+      <w:hyperlink r:id="rId16" w:history="1">
         <w:r>
           <w:rPr>
             <w:rStyle w:val="Hiperligao"/>
@@ -2383,7 +3724,7 @@
       </w:hyperlink>
     </w:p>
     <w:p>
-      <w:hyperlink r:id="rId10" w:history="1">
+      <w:hyperlink r:id="rId17" w:history="1">
         <w:r>
           <w:rPr>
             <w:rStyle w:val="Hiperligao"/>
@@ -2395,12 +3736,7 @@
     <w:p/>
     <w:p/>
     <w:sectPr>
-      <w:headerReference w:type="even" r:id="rId11"/>
-      <w:headerReference w:type="default" r:id="rId12"/>
-      <w:footerReference w:type="even" r:id="rId13"/>
-      <w:footerReference w:type="default" r:id="rId14"/>
-      <w:headerReference w:type="first" r:id="rId15"/>
-      <w:footerReference w:type="first" r:id="rId16"/>
+      <w:footerReference w:type="default" r:id="rId18"/>
       <w:pgSz w:w="11906" w:h="16838"/>
       <w:pgMar w:top="1417" w:right="1701" w:bottom="1417" w:left="1701" w:header="708" w:footer="708" w:gutter="0"/>
       <w:cols w:space="708"/>
@@ -2437,16 +3773,6 @@
 
 <file path=word/footer1.xml><?xml version="1.0" encoding="utf-8"?>
 <w:ftr xmlns:wpc="http://schemas.microsoft.com/office/word/2010/wordprocessingCanvas" xmlns:cx="http://schemas.microsoft.com/office/drawing/2014/chartex" xmlns:cx1="http://schemas.microsoft.com/office/drawing/2015/9/8/chartex" xmlns:cx2="http://schemas.microsoft.com/office/drawing/2015/10/21/chartex" xmlns:cx3="http://schemas.microsoft.com/office/drawing/2016/5/9/chartex" xmlns:cx4="http://schemas.microsoft.com/office/drawing/2016/5/10/chartex" xmlns:cx5="http://schemas.microsoft.com/office/drawing/2016/5/11/chartex" xmlns:cx6="http://schemas.microsoft.com/office/drawing/2016/5/12/chartex" xmlns:cx7="http://schemas.microsoft.com/office/drawing/2016/5/13/chartex" xmlns:cx8="http://schemas.microsoft.com/office/drawing/2016/5/14/chartex" xmlns:mc="http://schemas.openxmlformats.org/markup-compatibility/2006" xmlns:aink="http://schemas.microsoft.com/office/drawing/2016/ink" xmlns:am3d="http://schemas.microsoft.com/office/drawing/2017/model3d" xmlns:o="urn:schemas-microsoft-com:office:office" xmlns:r="http://schemas.openxmlformats.org/officeDocument/2006/relationships" xmlns:m="http://schemas.openxmlformats.org/officeDocument/2006/math" xmlns:v="urn:schemas-microsoft-com:vml" xmlns:wp14="http://schemas.microsoft.com/office/word/2010/wordprocessingDrawing" xmlns:wp="http://schemas.openxmlformats.org/drawingml/2006/wordprocessingDrawing" xmlns:w10="urn:schemas-microsoft-com:office:word" xmlns:w="http://schemas.openxmlformats.org/wordprocessingml/2006/main" xmlns:w14="http://schemas.microsoft.com/office/word/2010/wordml" xmlns:w15="http://schemas.microsoft.com/office/word/2012/wordml" xmlns:w16cid="http://schemas.microsoft.com/office/word/2016/wordml/cid" xmlns:w16se="http://schemas.microsoft.com/office/word/2015/wordml/symex" xmlns:wpg="http://schemas.microsoft.com/office/word/2010/wordprocessingGroup" xmlns:wpi="http://schemas.microsoft.com/office/word/2010/wordprocessingInk" xmlns:wne="http://schemas.microsoft.com/office/word/2006/wordml" xmlns:wps="http://schemas.microsoft.com/office/word/2010/wordprocessingShape" mc:Ignorable="w14 w15 w16se w16cid wp14">
-  <w:p>
-    <w:pPr>
-      <w:pStyle w:val="Rodap"/>
-    </w:pPr>
-  </w:p>
-</w:ftr>
-</file>
-
-<file path=word/footer2.xml><?xml version="1.0" encoding="utf-8"?>
-<w:ftr xmlns:wpc="http://schemas.microsoft.com/office/word/2010/wordprocessingCanvas" xmlns:cx="http://schemas.microsoft.com/office/drawing/2014/chartex" xmlns:cx1="http://schemas.microsoft.com/office/drawing/2015/9/8/chartex" xmlns:cx2="http://schemas.microsoft.com/office/drawing/2015/10/21/chartex" xmlns:cx3="http://schemas.microsoft.com/office/drawing/2016/5/9/chartex" xmlns:cx4="http://schemas.microsoft.com/office/drawing/2016/5/10/chartex" xmlns:cx5="http://schemas.microsoft.com/office/drawing/2016/5/11/chartex" xmlns:cx6="http://schemas.microsoft.com/office/drawing/2016/5/12/chartex" xmlns:cx7="http://schemas.microsoft.com/office/drawing/2016/5/13/chartex" xmlns:cx8="http://schemas.microsoft.com/office/drawing/2016/5/14/chartex" xmlns:mc="http://schemas.openxmlformats.org/markup-compatibility/2006" xmlns:aink="http://schemas.microsoft.com/office/drawing/2016/ink" xmlns:am3d="http://schemas.microsoft.com/office/drawing/2017/model3d" xmlns:o="urn:schemas-microsoft-com:office:office" xmlns:r="http://schemas.openxmlformats.org/officeDocument/2006/relationships" xmlns:m="http://schemas.openxmlformats.org/officeDocument/2006/math" xmlns:v="urn:schemas-microsoft-com:vml" xmlns:wp14="http://schemas.microsoft.com/office/word/2010/wordprocessingDrawing" xmlns:wp="http://schemas.openxmlformats.org/drawingml/2006/wordprocessingDrawing" xmlns:w10="urn:schemas-microsoft-com:office:word" xmlns:w="http://schemas.openxmlformats.org/wordprocessingml/2006/main" xmlns:w14="http://schemas.microsoft.com/office/word/2010/wordml" xmlns:w15="http://schemas.microsoft.com/office/word/2012/wordml" xmlns:w16cid="http://schemas.microsoft.com/office/word/2016/wordml/cid" xmlns:w16se="http://schemas.microsoft.com/office/word/2015/wordml/symex" xmlns:wpg="http://schemas.microsoft.com/office/word/2010/wordprocessingGroup" xmlns:wpi="http://schemas.microsoft.com/office/word/2010/wordprocessingInk" xmlns:wne="http://schemas.microsoft.com/office/word/2006/wordml" xmlns:wps="http://schemas.microsoft.com/office/word/2010/wordprocessingShape" mc:Ignorable="w14 w15 w16se w16cid wp14">
   <w:sdt>
     <w:sdtPr>
       <w:id w:val="1133829980"/>
@@ -2456,8 +3782,6 @@
       </w:docPartObj>
     </w:sdtPr>
     <w:sdtContent>
-      <w:bookmarkStart w:id="15" w:name="_GoBack" w:displacedByCustomXml="prev"/>
-      <w:bookmarkEnd w:id="15" w:displacedByCustomXml="prev"/>
       <w:p>
         <w:pPr>
           <w:pStyle w:val="Rodap"/>
@@ -2489,16 +3813,6 @@
 </w:ftr>
 </file>
 
-<file path=word/footer3.xml><?xml version="1.0" encoding="utf-8"?>
-<w:ftr xmlns:wpc="http://schemas.microsoft.com/office/word/2010/wordprocessingCanvas" xmlns:cx="http://schemas.microsoft.com/office/drawing/2014/chartex" xmlns:cx1="http://schemas.microsoft.com/office/drawing/2015/9/8/chartex" xmlns:cx2="http://schemas.microsoft.com/office/drawing/2015/10/21/chartex" xmlns:cx3="http://schemas.microsoft.com/office/drawing/2016/5/9/chartex" xmlns:cx4="http://schemas.microsoft.com/office/drawing/2016/5/10/chartex" xmlns:cx5="http://schemas.microsoft.com/office/drawing/2016/5/11/chartex" xmlns:cx6="http://schemas.microsoft.com/office/drawing/2016/5/12/chartex" xmlns:cx7="http://schemas.microsoft.com/office/drawing/2016/5/13/chartex" xmlns:cx8="http://schemas.microsoft.com/office/drawing/2016/5/14/chartex" xmlns:mc="http://schemas.openxmlformats.org/markup-compatibility/2006" xmlns:aink="http://schemas.microsoft.com/office/drawing/2016/ink" xmlns:am3d="http://schemas.microsoft.com/office/drawing/2017/model3d" xmlns:o="urn:schemas-microsoft-com:office:office" xmlns:r="http://schemas.openxmlformats.org/officeDocument/2006/relationships" xmlns:m="http://schemas.openxmlformats.org/officeDocument/2006/math" xmlns:v="urn:schemas-microsoft-com:vml" xmlns:wp14="http://schemas.microsoft.com/office/word/2010/wordprocessingDrawing" xmlns:wp="http://schemas.openxmlformats.org/drawingml/2006/wordprocessingDrawing" xmlns:w10="urn:schemas-microsoft-com:office:word" xmlns:w="http://schemas.openxmlformats.org/wordprocessingml/2006/main" xmlns:w14="http://schemas.microsoft.com/office/word/2010/wordml" xmlns:w15="http://schemas.microsoft.com/office/word/2012/wordml" xmlns:w16cid="http://schemas.microsoft.com/office/word/2016/wordml/cid" xmlns:w16se="http://schemas.microsoft.com/office/word/2015/wordml/symex" xmlns:wpg="http://schemas.microsoft.com/office/word/2010/wordprocessingGroup" xmlns:wpi="http://schemas.microsoft.com/office/word/2010/wordprocessingInk" xmlns:wne="http://schemas.microsoft.com/office/word/2006/wordml" xmlns:wps="http://schemas.microsoft.com/office/word/2010/wordprocessingShape" mc:Ignorable="w14 w15 w16se w16cid wp14">
-  <w:p>
-    <w:pPr>
-      <w:pStyle w:val="Rodap"/>
-    </w:pPr>
-  </w:p>
-</w:ftr>
-</file>
-
 <file path=word/footnotes.xml><?xml version="1.0" encoding="utf-8"?>
 <w:footnotes xmlns:wpc="http://schemas.microsoft.com/office/word/2010/wordprocessingCanvas" xmlns:cx="http://schemas.microsoft.com/office/drawing/2014/chartex" xmlns:cx1="http://schemas.microsoft.com/office/drawing/2015/9/8/chartex" xmlns:cx2="http://schemas.microsoft.com/office/drawing/2015/10/21/chartex" xmlns:cx3="http://schemas.microsoft.com/office/drawing/2016/5/9/chartex" xmlns:cx4="http://schemas.microsoft.com/office/drawing/2016/5/10/chartex" xmlns:cx5="http://schemas.microsoft.com/office/drawing/2016/5/11/chartex" xmlns:cx6="http://schemas.microsoft.com/office/drawing/2016/5/12/chartex" xmlns:cx7="http://schemas.microsoft.com/office/drawing/2016/5/13/chartex" xmlns:cx8="http://schemas.microsoft.com/office/drawing/2016/5/14/chartex" xmlns:mc="http://schemas.openxmlformats.org/markup-compatibility/2006" xmlns:aink="http://schemas.microsoft.com/office/drawing/2016/ink" xmlns:am3d="http://schemas.microsoft.com/office/drawing/2017/model3d" xmlns:o="urn:schemas-microsoft-com:office:office" xmlns:r="http://schemas.openxmlformats.org/officeDocument/2006/relationships" xmlns:m="http://schemas.openxmlformats.org/officeDocument/2006/math" xmlns:v="urn:schemas-microsoft-com:vml" xmlns:wp14="http://schemas.microsoft.com/office/word/2010/wordprocessingDrawing" xmlns:wp="http://schemas.openxmlformats.org/drawingml/2006/wordprocessingDrawing" xmlns:w10="urn:schemas-microsoft-com:office:word" xmlns:w="http://schemas.openxmlformats.org/wordprocessingml/2006/main" xmlns:w14="http://schemas.microsoft.com/office/word/2010/wordml" xmlns:w15="http://schemas.microsoft.com/office/word/2012/wordml" xmlns:w16cid="http://schemas.microsoft.com/office/word/2016/wordml/cid" xmlns:w16se="http://schemas.microsoft.com/office/word/2015/wordml/symex" xmlns:wpg="http://schemas.microsoft.com/office/word/2010/wordprocessingGroup" xmlns:wpi="http://schemas.microsoft.com/office/word/2010/wordprocessingInk" xmlns:wne="http://schemas.microsoft.com/office/word/2006/wordml" xmlns:wps="http://schemas.microsoft.com/office/word/2010/wordprocessingShape" mc:Ignorable="w14 w15 w16se w16cid wp14">
   <w:footnote w:type="separator" w:id="-1">
@@ -2522,36 +3836,6 @@
     </w:p>
   </w:footnote>
 </w:footnotes>
-</file>
-
-<file path=word/header1.xml><?xml version="1.0" encoding="utf-8"?>
-<w:hdr xmlns:wpc="http://schemas.microsoft.com/office/word/2010/wordprocessingCanvas" xmlns:cx="http://schemas.microsoft.com/office/drawing/2014/chartex" xmlns:cx1="http://schemas.microsoft.com/office/drawing/2015/9/8/chartex" xmlns:cx2="http://schemas.microsoft.com/office/drawing/2015/10/21/chartex" xmlns:cx3="http://schemas.microsoft.com/office/drawing/2016/5/9/chartex" xmlns:cx4="http://schemas.microsoft.com/office/drawing/2016/5/10/chartex" xmlns:cx5="http://schemas.microsoft.com/office/drawing/2016/5/11/chartex" xmlns:cx6="http://schemas.microsoft.com/office/drawing/2016/5/12/chartex" xmlns:cx7="http://schemas.microsoft.com/office/drawing/2016/5/13/chartex" xmlns:cx8="http://schemas.microsoft.com/office/drawing/2016/5/14/chartex" xmlns:mc="http://schemas.openxmlformats.org/markup-compatibility/2006" xmlns:aink="http://schemas.microsoft.com/office/drawing/2016/ink" xmlns:am3d="http://schemas.microsoft.com/office/drawing/2017/model3d" xmlns:o="urn:schemas-microsoft-com:office:office" xmlns:r="http://schemas.openxmlformats.org/officeDocument/2006/relationships" xmlns:m="http://schemas.openxmlformats.org/officeDocument/2006/math" xmlns:v="urn:schemas-microsoft-com:vml" xmlns:wp14="http://schemas.microsoft.com/office/word/2010/wordprocessingDrawing" xmlns:wp="http://schemas.openxmlformats.org/drawingml/2006/wordprocessingDrawing" xmlns:w10="urn:schemas-microsoft-com:office:word" xmlns:w="http://schemas.openxmlformats.org/wordprocessingml/2006/main" xmlns:w14="http://schemas.microsoft.com/office/word/2010/wordml" xmlns:w15="http://schemas.microsoft.com/office/word/2012/wordml" xmlns:w16cid="http://schemas.microsoft.com/office/word/2016/wordml/cid" xmlns:w16se="http://schemas.microsoft.com/office/word/2015/wordml/symex" xmlns:wpg="http://schemas.microsoft.com/office/word/2010/wordprocessingGroup" xmlns:wpi="http://schemas.microsoft.com/office/word/2010/wordprocessingInk" xmlns:wne="http://schemas.microsoft.com/office/word/2006/wordml" xmlns:wps="http://schemas.microsoft.com/office/word/2010/wordprocessingShape" mc:Ignorable="w14 w15 w16se w16cid wp14">
-  <w:p>
-    <w:pPr>
-      <w:pStyle w:val="Cabealho"/>
-    </w:pPr>
-  </w:p>
-</w:hdr>
-</file>
-
-<file path=word/header2.xml><?xml version="1.0" encoding="utf-8"?>
-<w:hdr xmlns:wpc="http://schemas.microsoft.com/office/word/2010/wordprocessingCanvas" xmlns:cx="http://schemas.microsoft.com/office/drawing/2014/chartex" xmlns:cx1="http://schemas.microsoft.com/office/drawing/2015/9/8/chartex" xmlns:cx2="http://schemas.microsoft.com/office/drawing/2015/10/21/chartex" xmlns:cx3="http://schemas.microsoft.com/office/drawing/2016/5/9/chartex" xmlns:cx4="http://schemas.microsoft.com/office/drawing/2016/5/10/chartex" xmlns:cx5="http://schemas.microsoft.com/office/drawing/2016/5/11/chartex" xmlns:cx6="http://schemas.microsoft.com/office/drawing/2016/5/12/chartex" xmlns:cx7="http://schemas.microsoft.com/office/drawing/2016/5/13/chartex" xmlns:cx8="http://schemas.microsoft.com/office/drawing/2016/5/14/chartex" xmlns:mc="http://schemas.openxmlformats.org/markup-compatibility/2006" xmlns:aink="http://schemas.microsoft.com/office/drawing/2016/ink" xmlns:am3d="http://schemas.microsoft.com/office/drawing/2017/model3d" xmlns:o="urn:schemas-microsoft-com:office:office" xmlns:r="http://schemas.openxmlformats.org/officeDocument/2006/relationships" xmlns:m="http://schemas.openxmlformats.org/officeDocument/2006/math" xmlns:v="urn:schemas-microsoft-com:vml" xmlns:wp14="http://schemas.microsoft.com/office/word/2010/wordprocessingDrawing" xmlns:wp="http://schemas.openxmlformats.org/drawingml/2006/wordprocessingDrawing" xmlns:w10="urn:schemas-microsoft-com:office:word" xmlns:w="http://schemas.openxmlformats.org/wordprocessingml/2006/main" xmlns:w14="http://schemas.microsoft.com/office/word/2010/wordml" xmlns:w15="http://schemas.microsoft.com/office/word/2012/wordml" xmlns:w16cid="http://schemas.microsoft.com/office/word/2016/wordml/cid" xmlns:w16se="http://schemas.microsoft.com/office/word/2015/wordml/symex" xmlns:wpg="http://schemas.microsoft.com/office/word/2010/wordprocessingGroup" xmlns:wpi="http://schemas.microsoft.com/office/word/2010/wordprocessingInk" xmlns:wne="http://schemas.microsoft.com/office/word/2006/wordml" xmlns:wps="http://schemas.microsoft.com/office/word/2010/wordprocessingShape" mc:Ignorable="w14 w15 w16se w16cid wp14">
-  <w:p>
-    <w:pPr>
-      <w:pStyle w:val="Cabealho"/>
-    </w:pPr>
-  </w:p>
-</w:hdr>
-</file>
-
-<file path=word/header3.xml><?xml version="1.0" encoding="utf-8"?>
-<w:hdr xmlns:wpc="http://schemas.microsoft.com/office/word/2010/wordprocessingCanvas" xmlns:cx="http://schemas.microsoft.com/office/drawing/2014/chartex" xmlns:cx1="http://schemas.microsoft.com/office/drawing/2015/9/8/chartex" xmlns:cx2="http://schemas.microsoft.com/office/drawing/2015/10/21/chartex" xmlns:cx3="http://schemas.microsoft.com/office/drawing/2016/5/9/chartex" xmlns:cx4="http://schemas.microsoft.com/office/drawing/2016/5/10/chartex" xmlns:cx5="http://schemas.microsoft.com/office/drawing/2016/5/11/chartex" xmlns:cx6="http://schemas.microsoft.com/office/drawing/2016/5/12/chartex" xmlns:cx7="http://schemas.microsoft.com/office/drawing/2016/5/13/chartex" xmlns:cx8="http://schemas.microsoft.com/office/drawing/2016/5/14/chartex" xmlns:mc="http://schemas.openxmlformats.org/markup-compatibility/2006" xmlns:aink="http://schemas.microsoft.com/office/drawing/2016/ink" xmlns:am3d="http://schemas.microsoft.com/office/drawing/2017/model3d" xmlns:o="urn:schemas-microsoft-com:office:office" xmlns:r="http://schemas.openxmlformats.org/officeDocument/2006/relationships" xmlns:m="http://schemas.openxmlformats.org/officeDocument/2006/math" xmlns:v="urn:schemas-microsoft-com:vml" xmlns:wp14="http://schemas.microsoft.com/office/word/2010/wordprocessingDrawing" xmlns:wp="http://schemas.openxmlformats.org/drawingml/2006/wordprocessingDrawing" xmlns:w10="urn:schemas-microsoft-com:office:word" xmlns:w="http://schemas.openxmlformats.org/wordprocessingml/2006/main" xmlns:w14="http://schemas.microsoft.com/office/word/2010/wordml" xmlns:w15="http://schemas.microsoft.com/office/word/2012/wordml" xmlns:w16cid="http://schemas.microsoft.com/office/word/2016/wordml/cid" xmlns:w16se="http://schemas.microsoft.com/office/word/2015/wordml/symex" xmlns:wpg="http://schemas.microsoft.com/office/word/2010/wordprocessingGroup" xmlns:wpi="http://schemas.microsoft.com/office/word/2010/wordprocessingInk" xmlns:wne="http://schemas.microsoft.com/office/word/2006/wordml" xmlns:wps="http://schemas.microsoft.com/office/word/2010/wordprocessingShape" mc:Ignorable="w14 w15 w16se w16cid wp14">
-  <w:p>
-    <w:pPr>
-      <w:pStyle w:val="Cabealho"/>
-    </w:pPr>
-  </w:p>
-</w:hdr>
 </file>
 
 <file path=word/numbering.xml><?xml version="1.0" encoding="utf-8"?>
@@ -2559,7 +3843,7 @@
   <w:abstractNum w:abstractNumId="0" w15:restartNumberingAfterBreak="0">
     <w:nsid w:val="20006093"/>
     <w:multiLevelType w:val="multilevel"/>
-    <w:tmpl w:val="0816001F"/>
+    <w:tmpl w:val="CE7ABF3C"/>
     <w:lvl w:ilvl="0">
       <w:start w:val="1"/>
       <w:numFmt w:val="decimal"/>
@@ -2570,6 +3854,7 @@
       </w:pPr>
       <w:rPr>
         <w:rFonts w:hint="default"/>
+        <w:sz w:val="40"/>
       </w:rPr>
     </w:lvl>
     <w:lvl w:ilvl="1">
@@ -3954,7 +5239,7 @@
 </file>
 
 <file path=customXml/itemProps1.xml><?xml version="1.0" encoding="utf-8"?>
-<ds:datastoreItem xmlns:ds="http://schemas.openxmlformats.org/officeDocument/2006/customXml" ds:itemID="{7C778386-C1B3-425B-BB3A-2DF8B3FD9A29}">
+<ds:datastoreItem xmlns:ds="http://schemas.openxmlformats.org/officeDocument/2006/customXml" ds:itemID="{38621323-B512-44E0-B014-DA00640838B7}">
   <ds:schemaRefs>
     <ds:schemaRef ds:uri="http://schemas.openxmlformats.org/officeDocument/2006/bibliography"/>
   </ds:schemaRefs>

</xml_diff>

<commit_message>
Prints do NameSpaces e tópico 3 do relatório
</commit_message>
<xml_diff>
--- a/TextDocuments/PEI_EE_8170054_8170278_8170312.docx
+++ b/TextDocuments/PEI_EE_8170054_8170278_8170312.docx
@@ -396,7 +396,7 @@
             </w:rPr>
             <w:fldChar w:fldCharType="separate"/>
           </w:r>
-          <w:hyperlink w:anchor="_Toc530930843" w:history="1">
+          <w:hyperlink w:anchor="_Toc530934766" w:history="1">
             <w:r>
               <w:rPr>
                 <w:rStyle w:val="Hiperligao"/>
@@ -440,7 +440,7 @@
                 <w:noProof/>
                 <w:webHidden/>
               </w:rPr>
-              <w:instrText xml:space="preserve"> PAGEREF _Toc530930843 \h </w:instrText>
+              <w:instrText xml:space="preserve"> PAGEREF _Toc530934766 \h </w:instrText>
             </w:r>
             <w:r>
               <w:rPr>
@@ -484,7 +484,7 @@
               <w:lang w:eastAsia="pt-PT"/>
             </w:rPr>
           </w:pPr>
-          <w:hyperlink w:anchor="_Toc530930844" w:history="1">
+          <w:hyperlink w:anchor="_Toc530934767" w:history="1">
             <w:r>
               <w:rPr>
                 <w:rStyle w:val="Hiperligao"/>
@@ -526,7 +526,7 @@
                 <w:noProof/>
                 <w:webHidden/>
               </w:rPr>
-              <w:instrText xml:space="preserve"> PAGEREF _Toc530930844 \h </w:instrText>
+              <w:instrText xml:space="preserve"> PAGEREF _Toc530934767 \h </w:instrText>
             </w:r>
             <w:r>
               <w:rPr>
@@ -570,7 +570,7 @@
               <w:lang w:eastAsia="pt-PT"/>
             </w:rPr>
           </w:pPr>
-          <w:hyperlink w:anchor="_Toc530930845" w:history="1">
+          <w:hyperlink w:anchor="_Toc530934768" w:history="1">
             <w:r>
               <w:rPr>
                 <w:rStyle w:val="Hiperligao"/>
@@ -612,7 +612,7 @@
                 <w:noProof/>
                 <w:webHidden/>
               </w:rPr>
-              <w:instrText xml:space="preserve"> PAGEREF _Toc530930845 \h </w:instrText>
+              <w:instrText xml:space="preserve"> PAGEREF _Toc530934768 \h </w:instrText>
             </w:r>
             <w:r>
               <w:rPr>
@@ -656,7 +656,7 @@
               <w:lang w:eastAsia="pt-PT"/>
             </w:rPr>
           </w:pPr>
-          <w:hyperlink w:anchor="_Toc530930846" w:history="1">
+          <w:hyperlink w:anchor="_Toc530934769" w:history="1">
             <w:r>
               <w:rPr>
                 <w:rStyle w:val="Hiperligao"/>
@@ -698,7 +698,7 @@
                 <w:noProof/>
                 <w:webHidden/>
               </w:rPr>
-              <w:instrText xml:space="preserve"> PAGEREF _Toc530930846 \h </w:instrText>
+              <w:instrText xml:space="preserve"> PAGEREF _Toc530934769 \h </w:instrText>
             </w:r>
             <w:r>
               <w:rPr>
@@ -742,7 +742,7 @@
               <w:lang w:eastAsia="pt-PT"/>
             </w:rPr>
           </w:pPr>
-          <w:hyperlink w:anchor="_Toc530930847" w:history="1">
+          <w:hyperlink w:anchor="_Toc530934770" w:history="1">
             <w:r>
               <w:rPr>
                 <w:rStyle w:val="Hiperligao"/>
@@ -786,7 +786,7 @@
                 <w:noProof/>
                 <w:webHidden/>
               </w:rPr>
-              <w:instrText xml:space="preserve"> PAGEREF _Toc530930847 \h </w:instrText>
+              <w:instrText xml:space="preserve"> PAGEREF _Toc530934770 \h </w:instrText>
             </w:r>
             <w:r>
               <w:rPr>
@@ -830,7 +830,7 @@
               <w:lang w:eastAsia="pt-PT"/>
             </w:rPr>
           </w:pPr>
-          <w:hyperlink w:anchor="_Toc530930848" w:history="1">
+          <w:hyperlink w:anchor="_Toc530934771" w:history="1">
             <w:r>
               <w:rPr>
                 <w:rStyle w:val="Hiperligao"/>
@@ -872,7 +872,7 @@
                 <w:noProof/>
                 <w:webHidden/>
               </w:rPr>
-              <w:instrText xml:space="preserve"> PAGEREF _Toc530930848 \h </w:instrText>
+              <w:instrText xml:space="preserve"> PAGEREF _Toc530934771 \h </w:instrText>
             </w:r>
             <w:r>
               <w:rPr>
@@ -916,7 +916,7 @@
               <w:lang w:eastAsia="pt-PT"/>
             </w:rPr>
           </w:pPr>
-          <w:hyperlink w:anchor="_Toc530930849" w:history="1">
+          <w:hyperlink w:anchor="_Toc530934772" w:history="1">
             <w:r>
               <w:rPr>
                 <w:rStyle w:val="Hiperligao"/>
@@ -958,7 +958,7 @@
                 <w:noProof/>
                 <w:webHidden/>
               </w:rPr>
-              <w:instrText xml:space="preserve"> PAGEREF _Toc530930849 \h </w:instrText>
+              <w:instrText xml:space="preserve"> PAGEREF _Toc530934772 \h </w:instrText>
             </w:r>
             <w:r>
               <w:rPr>
@@ -1002,7 +1002,7 @@
               <w:lang w:eastAsia="pt-PT"/>
             </w:rPr>
           </w:pPr>
-          <w:hyperlink w:anchor="_Toc530930850" w:history="1">
+          <w:hyperlink w:anchor="_Toc530934773" w:history="1">
             <w:r>
               <w:rPr>
                 <w:rStyle w:val="Hiperligao"/>
@@ -1044,7 +1044,7 @@
                 <w:noProof/>
                 <w:webHidden/>
               </w:rPr>
-              <w:instrText xml:space="preserve"> PAGEREF _Toc530930850 \h </w:instrText>
+              <w:instrText xml:space="preserve"> PAGEREF _Toc530934773 \h </w:instrText>
             </w:r>
             <w:r>
               <w:rPr>
@@ -1088,7 +1088,7 @@
               <w:lang w:eastAsia="pt-PT"/>
             </w:rPr>
           </w:pPr>
-          <w:hyperlink w:anchor="_Toc530930851" w:history="1">
+          <w:hyperlink w:anchor="_Toc530934774" w:history="1">
             <w:r>
               <w:rPr>
                 <w:rStyle w:val="Hiperligao"/>
@@ -1109,7 +1109,7 @@
                 <w:rStyle w:val="Hiperligao"/>
                 <w:noProof/>
               </w:rPr>
-              <w:t>Representar informação relacionada com as Vendas e respetivas linhas de venda, assim como os totais para a venda, linhas de venda e preço unitário do produto</w:t>
+              <w:t>Representar informação relacionada com as vendas e respetivas linhas de venda, assim como os totais para a venda, linhas de venda e preço unitário do produto</w:t>
             </w:r>
             <w:r>
               <w:rPr>
@@ -1130,7 +1130,7 @@
                 <w:noProof/>
                 <w:webHidden/>
               </w:rPr>
-              <w:instrText xml:space="preserve"> PAGEREF _Toc530930851 \h </w:instrText>
+              <w:instrText xml:space="preserve"> PAGEREF _Toc530934774 \h </w:instrText>
             </w:r>
             <w:r>
               <w:rPr>
@@ -1174,7 +1174,7 @@
               <w:lang w:eastAsia="pt-PT"/>
             </w:rPr>
           </w:pPr>
-          <w:hyperlink w:anchor="_Toc530930852" w:history="1">
+          <w:hyperlink w:anchor="_Toc530934775" w:history="1">
             <w:r>
               <w:rPr>
                 <w:rStyle w:val="Hiperligao"/>
@@ -1216,7 +1216,7 @@
                 <w:noProof/>
                 <w:webHidden/>
               </w:rPr>
-              <w:instrText xml:space="preserve"> PAGEREF _Toc530930852 \h </w:instrText>
+              <w:instrText xml:space="preserve"> PAGEREF _Toc530934775 \h </w:instrText>
             </w:r>
             <w:r>
               <w:rPr>
@@ -1236,7 +1236,7 @@
                 <w:noProof/>
                 <w:webHidden/>
               </w:rPr>
-              <w:t>7</w:t>
+              <w:t>8</w:t>
             </w:r>
             <w:r>
               <w:rPr>
@@ -1260,7 +1260,7 @@
               <w:lang w:eastAsia="pt-PT"/>
             </w:rPr>
           </w:pPr>
-          <w:hyperlink w:anchor="_Toc530930853" w:history="1">
+          <w:hyperlink w:anchor="_Toc530934776" w:history="1">
             <w:r>
               <w:rPr>
                 <w:rStyle w:val="Hiperligao"/>
@@ -1304,7 +1304,7 @@
                 <w:noProof/>
                 <w:webHidden/>
               </w:rPr>
-              <w:instrText xml:space="preserve"> PAGEREF _Toc530930853 \h </w:instrText>
+              <w:instrText xml:space="preserve"> PAGEREF _Toc530934776 \h </w:instrText>
             </w:r>
             <w:r>
               <w:rPr>
@@ -1324,7 +1324,7 @@
                 <w:noProof/>
                 <w:webHidden/>
               </w:rPr>
-              <w:t>8</w:t>
+              <w:t>9</w:t>
             </w:r>
             <w:r>
               <w:rPr>
@@ -1348,7 +1348,7 @@
               <w:lang w:eastAsia="pt-PT"/>
             </w:rPr>
           </w:pPr>
-          <w:hyperlink w:anchor="_Toc530930854" w:history="1">
+          <w:hyperlink w:anchor="_Toc530934777" w:history="1">
             <w:r>
               <w:rPr>
                 <w:rStyle w:val="Hiperligao"/>
@@ -1392,7 +1392,7 @@
                 <w:noProof/>
                 <w:webHidden/>
               </w:rPr>
-              <w:instrText xml:space="preserve"> PAGEREF _Toc530930854 \h </w:instrText>
+              <w:instrText xml:space="preserve"> PAGEREF _Toc530934777 \h </w:instrText>
             </w:r>
             <w:r>
               <w:rPr>
@@ -1412,7 +1412,7 @@
                 <w:noProof/>
                 <w:webHidden/>
               </w:rPr>
-              <w:t>9</w:t>
+              <w:t>10</w:t>
             </w:r>
             <w:r>
               <w:rPr>
@@ -1436,7 +1436,7 @@
               <w:lang w:eastAsia="pt-PT"/>
             </w:rPr>
           </w:pPr>
-          <w:hyperlink w:anchor="_Toc530930855" w:history="1">
+          <w:hyperlink w:anchor="_Toc530934778" w:history="1">
             <w:r>
               <w:rPr>
                 <w:rStyle w:val="Hiperligao"/>
@@ -1480,7 +1480,7 @@
                 <w:noProof/>
                 <w:webHidden/>
               </w:rPr>
-              <w:instrText xml:space="preserve"> PAGEREF _Toc530930855 \h </w:instrText>
+              <w:instrText xml:space="preserve"> PAGEREF _Toc530934778 \h </w:instrText>
             </w:r>
             <w:r>
               <w:rPr>
@@ -1500,7 +1500,7 @@
                 <w:noProof/>
                 <w:webHidden/>
               </w:rPr>
-              <w:t>10</w:t>
+              <w:t>11</w:t>
             </w:r>
             <w:r>
               <w:rPr>
@@ -1524,7 +1524,7 @@
               <w:lang w:eastAsia="pt-PT"/>
             </w:rPr>
           </w:pPr>
-          <w:hyperlink w:anchor="_Toc530930856" w:history="1">
+          <w:hyperlink w:anchor="_Toc530934779" w:history="1">
             <w:r>
               <w:rPr>
                 <w:rStyle w:val="Hiperligao"/>
@@ -1568,7 +1568,7 @@
                 <w:noProof/>
                 <w:webHidden/>
               </w:rPr>
-              <w:instrText xml:space="preserve"> PAGEREF _Toc530930856 \h </w:instrText>
+              <w:instrText xml:space="preserve"> PAGEREF _Toc530934779 \h </w:instrText>
             </w:r>
             <w:r>
               <w:rPr>
@@ -1588,7 +1588,7 @@
                 <w:noProof/>
                 <w:webHidden/>
               </w:rPr>
-              <w:t>11</w:t>
+              <w:t>12</w:t>
             </w:r>
             <w:r>
               <w:rPr>
@@ -1612,7 +1612,7 @@
               <w:lang w:eastAsia="pt-PT"/>
             </w:rPr>
           </w:pPr>
-          <w:hyperlink w:anchor="_Toc530930857" w:history="1">
+          <w:hyperlink w:anchor="_Toc530934780" w:history="1">
             <w:r>
               <w:rPr>
                 <w:rStyle w:val="Hiperligao"/>
@@ -1654,7 +1654,7 @@
                 <w:noProof/>
                 <w:webHidden/>
               </w:rPr>
-              <w:instrText xml:space="preserve"> PAGEREF _Toc530930857 \h </w:instrText>
+              <w:instrText xml:space="preserve"> PAGEREF _Toc530934780 \h </w:instrText>
             </w:r>
             <w:r>
               <w:rPr>
@@ -1674,7 +1674,7 @@
                 <w:noProof/>
                 <w:webHidden/>
               </w:rPr>
-              <w:t>11</w:t>
+              <w:t>12</w:t>
             </w:r>
             <w:r>
               <w:rPr>
@@ -1698,7 +1698,7 @@
               <w:lang w:eastAsia="pt-PT"/>
             </w:rPr>
           </w:pPr>
-          <w:hyperlink w:anchor="_Toc530930858" w:history="1">
+          <w:hyperlink w:anchor="_Toc530934781" w:history="1">
             <w:r>
               <w:rPr>
                 <w:rStyle w:val="Hiperligao"/>
@@ -1740,7 +1740,7 @@
                 <w:noProof/>
                 <w:webHidden/>
               </w:rPr>
-              <w:instrText xml:space="preserve"> PAGEREF _Toc530930858 \h </w:instrText>
+              <w:instrText xml:space="preserve"> PAGEREF _Toc530934781 \h </w:instrText>
             </w:r>
             <w:r>
               <w:rPr>
@@ -1760,7 +1760,7 @@
                 <w:noProof/>
                 <w:webHidden/>
               </w:rPr>
-              <w:t>11</w:t>
+              <w:t>12</w:t>
             </w:r>
             <w:r>
               <w:rPr>
@@ -1810,7 +1810,7 @@
         </w:rPr>
       </w:pPr>
       <w:bookmarkStart w:id="0" w:name="_Toc530431556"/>
-      <w:bookmarkStart w:id="1" w:name="_Toc530930843"/>
+      <w:bookmarkStart w:id="1" w:name="_Toc530934766"/>
       <w:r>
         <w:rPr>
           <w:b/>
@@ -1835,7 +1835,7 @@
         </w:rPr>
       </w:pPr>
       <w:bookmarkStart w:id="2" w:name="_Toc530431557"/>
-      <w:bookmarkStart w:id="3" w:name="_Toc530930844"/>
+      <w:bookmarkStart w:id="3" w:name="_Toc530934767"/>
       <w:r>
         <w:rPr>
           <w:sz w:val="28"/>
@@ -1927,7 +1927,7 @@
         </w:rPr>
       </w:pPr>
       <w:bookmarkStart w:id="4" w:name="_Toc530431558"/>
-      <w:bookmarkStart w:id="5" w:name="_Toc530930845"/>
+      <w:bookmarkStart w:id="5" w:name="_Toc530934768"/>
       <w:r>
         <w:rPr>
           <w:sz w:val="28"/>
@@ -2027,7 +2027,7 @@
         </w:rPr>
       </w:pPr>
       <w:bookmarkStart w:id="6" w:name="_Toc530431559"/>
-      <w:bookmarkStart w:id="7" w:name="_Toc530930846"/>
+      <w:bookmarkStart w:id="7" w:name="_Toc530934769"/>
       <w:r>
         <w:rPr>
           <w:sz w:val="28"/>
@@ -2517,7 +2517,7 @@
           <w:sz w:val="40"/>
         </w:rPr>
       </w:pPr>
-      <w:bookmarkStart w:id="8" w:name="_Toc530930847"/>
+      <w:bookmarkStart w:id="8" w:name="_Toc530934770"/>
       <w:r>
         <w:rPr>
           <w:b/>
@@ -2579,7 +2579,7 @@
           <w:numId w:val="1"/>
         </w:numPr>
       </w:pPr>
-      <w:bookmarkStart w:id="9" w:name="_Toc530930848"/>
+      <w:bookmarkStart w:id="9" w:name="_Toc530934771"/>
       <w:r>
         <w:t>Representar informação relacionada com a identificação da loja, nomeadamente o nome da empresa, a identificação fiscal, morada e contactos</w:t>
       </w:r>
@@ -2690,20 +2690,14 @@
           <w:numId w:val="1"/>
         </w:numPr>
       </w:pPr>
-      <w:bookmarkStart w:id="10" w:name="_Toc530930849"/>
-      <w:bookmarkStart w:id="11" w:name="_Representar_informação_relacionada"/>
+      <w:bookmarkStart w:id="10" w:name="_Representar_informação_relacionada"/>
+      <w:bookmarkStart w:id="11" w:name="_Toc530934772"/>
+      <w:bookmarkEnd w:id="10"/>
+      <w:r>
+        <w:lastRenderedPageBreak/>
+        <w:t>Representar informação relacionada com a data de início do exercício e respetiva data final, a moeda utilizada e data de geração do documento</w:t>
+      </w:r>
       <w:bookmarkEnd w:id="11"/>
-      <w:r>
-        <w:lastRenderedPageBreak/>
-        <w:t xml:space="preserve">Representar informação relacionada com a data de início do exercício e </w:t>
-      </w:r>
-      <w:r>
-        <w:t>respetiva</w:t>
-      </w:r>
-      <w:r>
-        <w:t xml:space="preserve"> data final, a moeda utilizada e data de geração do documento</w:t>
-      </w:r>
-      <w:bookmarkEnd w:id="10"/>
     </w:p>
     <w:p/>
     <w:p>
@@ -2717,10 +2711,7 @@
         <w:t>s</w:t>
       </w:r>
       <w:r>
-        <w:t xml:space="preserve"> Fig. </w:t>
-      </w:r>
-      <w:r>
-        <w:t>2</w:t>
+        <w:t xml:space="preserve"> Fig. 2</w:t>
       </w:r>
       <w:r>
         <w:t xml:space="preserve">, </w:t>
@@ -2732,19 +2723,7 @@
         <w:t xml:space="preserve"> e 4</w:t>
       </w:r>
       <w:r>
-        <w:t>, estão definidos campos, com restrições específicas, para inserção de dados relativos a um</w:t>
-      </w:r>
-      <w:r>
-        <w:t xml:space="preserve"> exercício</w:t>
-      </w:r>
-      <w:r>
-        <w:t xml:space="preserve"> (</w:t>
-      </w:r>
-      <w:r>
-        <w:t>exercise</w:t>
-      </w:r>
-      <w:r>
-        <w:t>)</w:t>
+        <w:t>, estão definidos campos, com restrições específicas, para inserção de dados relativos a um exercício (exercise)</w:t>
       </w:r>
       <w:r>
         <w:t>,</w:t>
@@ -2767,7 +2746,13 @@
         <w:t>Nomeadamente a data de início de exercício (startDate), a respetiva data final (endDate), a moeda utilizada na venda (currencyRate) e data de geração do documento (exerciseDate).</w:t>
       </w:r>
     </w:p>
-    <w:p/>
+    <w:p>
+      <w:pPr>
+        <w:rPr>
+          <w:noProof/>
+        </w:rPr>
+      </w:pPr>
+    </w:p>
     <w:p>
       <w:r>
         <w:rPr>
@@ -2775,8 +2760,8 @@
         </w:rPr>
         <w:drawing>
           <wp:inline distT="0" distB="0" distL="0" distR="0">
-            <wp:extent cx="5400040" cy="1728470"/>
-            <wp:effectExtent l="0" t="0" r="0" b="5080"/>
+            <wp:extent cx="5326380" cy="1370330"/>
+            <wp:effectExtent l="0" t="0" r="7620" b="1270"/>
             <wp:docPr id="10" name="Imagem 10"/>
             <wp:cNvGraphicFramePr>
               <a:graphicFrameLocks xmlns:a="http://schemas.openxmlformats.org/drawingml/2006/main" noChangeAspect="1"/>
@@ -2788,7 +2773,7 @@
                     <pic:cNvPr id="10" name="ExerciseXSDPrint.jpg"/>
                     <pic:cNvPicPr/>
                   </pic:nvPicPr>
-                  <pic:blipFill>
+                  <pic:blipFill rotWithShape="1">
                     <a:blip r:embed="rId9">
                       <a:extLst>
                         <a:ext uri="{28A0092B-C50C-407E-A947-70E740481C1C}">
@@ -2796,18 +2781,25 @@
                         </a:ext>
                       </a:extLst>
                     </a:blip>
-                    <a:stretch>
-                      <a:fillRect/>
-                    </a:stretch>
+                    <a:srcRect t="20720" r="1364"/>
+                    <a:stretch/>
                   </pic:blipFill>
-                  <pic:spPr>
+                  <pic:spPr bwMode="auto">
                     <a:xfrm>
                       <a:off x="0" y="0"/>
-                      <a:ext cx="5400040" cy="1728470"/>
+                      <a:ext cx="5326380" cy="1370330"/>
                     </a:xfrm>
                     <a:prstGeom prst="rect">
                       <a:avLst/>
                     </a:prstGeom>
+                    <a:ln>
+                      <a:noFill/>
+                    </a:ln>
+                    <a:extLst>
+                      <a:ext uri="{53640926-AAD7-44D8-BBD7-CCE9431645EC}">
+                        <a14:shadowObscured xmlns:a14="http://schemas.microsoft.com/office/drawing/2010/main"/>
+                      </a:ext>
+                    </a:extLst>
                   </pic:spPr>
                 </pic:pic>
               </a:graphicData>
@@ -2871,7 +2863,7 @@
         </w:rPr>
         <w:drawing>
           <wp:inline distT="0" distB="0" distL="0" distR="0">
-            <wp:extent cx="5398770" cy="3093720"/>
+            <wp:extent cx="5398770" cy="3436620"/>
             <wp:effectExtent l="0" t="0" r="0" b="0"/>
             <wp:docPr id="9" name="Imagem 9"/>
             <wp:cNvGraphicFramePr>
@@ -2899,7 +2891,7 @@
                   <pic:spPr>
                     <a:xfrm>
                       <a:off x="0" y="0"/>
-                      <a:ext cx="5428761" cy="3110906"/>
+                      <a:ext cx="5428766" cy="3455714"/>
                     </a:xfrm>
                     <a:prstGeom prst="rect">
                       <a:avLst/>
@@ -2929,37 +2921,25 @@
         <w:t xml:space="preserve">e 4 </w:t>
       </w:r>
       <w:r>
-        <w:t xml:space="preserve">- </w:t>
-      </w:r>
-      <w:r>
-        <w:t>Excerto</w:t>
+        <w:t>- Excertos do</w:t>
       </w:r>
       <w:r>
         <w:t>s</w:t>
       </w:r>
       <w:r>
-        <w:t xml:space="preserve"> do</w:t>
+        <w:t xml:space="preserve"> documento</w:t>
       </w:r>
       <w:r>
         <w:t>s</w:t>
       </w:r>
       <w:r>
-        <w:t xml:space="preserve"> documento</w:t>
+        <w:t xml:space="preserve"> XSD relativo</w:t>
       </w:r>
       <w:r>
         <w:t>s</w:t>
       </w:r>
       <w:r>
-        <w:t xml:space="preserve"> XSD relativo</w:t>
-      </w:r>
-      <w:r>
-        <w:t>s</w:t>
-      </w:r>
-      <w:r>
-        <w:t xml:space="preserve"> a </w:t>
-      </w:r>
-      <w:r>
-        <w:t>exercício</w:t>
+        <w:t xml:space="preserve"> a exercício</w:t>
       </w:r>
       <w:r>
         <w:t>,</w:t>
@@ -2985,14 +2965,14 @@
           <w:numId w:val="1"/>
         </w:numPr>
       </w:pPr>
-      <w:bookmarkStart w:id="12" w:name="_Toc530930850"/>
-      <w:bookmarkStart w:id="13" w:name="_Representar_informação_relacionada_1"/>
-      <w:bookmarkEnd w:id="13"/>
+      <w:bookmarkStart w:id="12" w:name="_Representar_informação_relacionada_1"/>
+      <w:bookmarkStart w:id="13" w:name="_Toc530934773"/>
+      <w:bookmarkEnd w:id="12"/>
       <w:r>
         <w:lastRenderedPageBreak/>
         <w:t>Representar informação relacionada com os clientes e produtos envolvidos no exercício</w:t>
       </w:r>
-      <w:bookmarkEnd w:id="12"/>
+      <w:bookmarkEnd w:id="13"/>
     </w:p>
     <w:p/>
     <w:p>
@@ -3163,25 +3143,7 @@
         <w:t>6</w:t>
       </w:r>
       <w:r>
-        <w:t xml:space="preserve"> - Excertos do</w:t>
-      </w:r>
-      <w:r>
-        <w:t>s</w:t>
-      </w:r>
-      <w:r>
-        <w:t xml:space="preserve"> documento</w:t>
-      </w:r>
-      <w:r>
-        <w:t>s</w:t>
-      </w:r>
-      <w:r>
-        <w:t xml:space="preserve"> XSD relativ</w:t>
-      </w:r>
-      <w:r>
-        <w:t>os a cliente e produto</w:t>
-      </w:r>
-      <w:r>
-        <w:t>, respetivamente</w:t>
+        <w:t xml:space="preserve"> - Excertos dos documentos XSD relativos a cliente e produto, respetivamente</w:t>
       </w:r>
       <w:r>
         <w:br w:type="page"/>
@@ -3195,7 +3157,7 @@
           <w:numId w:val="1"/>
         </w:numPr>
       </w:pPr>
-      <w:bookmarkStart w:id="14" w:name="_Toc530930851"/>
+      <w:bookmarkStart w:id="14" w:name="_Toc530934774"/>
       <w:r>
         <w:lastRenderedPageBreak/>
         <w:t xml:space="preserve">Representar informação relacionada com as </w:t>
@@ -3245,24 +3207,18 @@
         <w:t>, estão definidos campos, com restrições específicas, para inserção de dados relativos</w:t>
       </w:r>
       <w:r>
+        <w:t xml:space="preserve"> a</w:t>
+      </w:r>
+      <w:r>
+        <w:t xml:space="preserve"> uma venda (sale),</w:t>
+      </w:r>
+      <w:r>
+        <w:t xml:space="preserve"> um produto (product) e a</w:t>
+      </w:r>
+      <w:r>
         <w:t xml:space="preserve"> </w:t>
       </w:r>
       <w:r>
-        <w:t>a</w:t>
-      </w:r>
-      <w:r>
-        <w:t xml:space="preserve"> uma venda (sale),</w:t>
-      </w:r>
-      <w:r>
-        <w:t xml:space="preserve"> um produto (product)</w:t>
-      </w:r>
-      <w:r>
-        <w:t xml:space="preserve"> e a</w:t>
-      </w:r>
-      <w:r>
-        <w:t xml:space="preserve"> </w:t>
-      </w:r>
-      <w:r>
         <w:t>uma linha de venda</w:t>
       </w:r>
       <w:r>
@@ -3283,19 +3239,7 @@
         <w:spacing w:after="0"/>
       </w:pPr>
       <w:r>
-        <w:t xml:space="preserve">Nomeadamente </w:t>
-      </w:r>
-      <w:r>
-        <w:t xml:space="preserve">os totais para a venda </w:t>
-      </w:r>
-      <w:r>
-        <w:t>(</w:t>
-      </w:r>
-      <w:r>
-        <w:t>saleLineTotal</w:t>
-      </w:r>
-      <w:r>
-        <w:t>)</w:t>
+        <w:t>Nomeadamente os totais para a venda (saleLineTotal)</w:t>
       </w:r>
       <w:r>
         <w:t xml:space="preserve"> (Fig. 6), as linhas de venda (saleLine) (Fig. 2) e o preço unitário de um produto (price) (Fig. 5).</w:t>
@@ -3373,10 +3317,7 @@
         <w:t>7</w:t>
       </w:r>
       <w:r>
-        <w:t xml:space="preserve"> – Excerto do documento XSD relativo a </w:t>
-      </w:r>
-      <w:r>
-        <w:t>linha de venda</w:t>
+        <w:t xml:space="preserve"> – Excerto do documento XSD relativo a linha de venda</w:t>
       </w:r>
     </w:p>
     <w:p>
@@ -3392,7 +3333,7 @@
           <w:numId w:val="1"/>
         </w:numPr>
       </w:pPr>
-      <w:bookmarkStart w:id="15" w:name="_Toc530930852"/>
+      <w:bookmarkStart w:id="15" w:name="_Toc530934775"/>
       <w:r>
         <w:lastRenderedPageBreak/>
         <w:t>Para cada venda registada durante o exercício deverá ser necessário identificar a taxa que representa a percentagem de imposto aplicada a cada venda</w:t>
@@ -3416,10 +3357,7 @@
         </w:r>
       </w:hyperlink>
       <w:r>
-        <w:t xml:space="preserve">, estão definidos campos, com restrições específicas, para inserção de dados relativos a </w:t>
-      </w:r>
-      <w:r>
-        <w:t>à percentagem de imposto aplicado a cada venda.</w:t>
+        <w:t>, estão definidos campos, com restrições específicas, para inserção de dados relativos a à percentagem de imposto aplicado a cada venda.</w:t>
       </w:r>
     </w:p>
     <w:p>
@@ -3427,17 +3365,105 @@
         <w:spacing w:after="0"/>
       </w:pPr>
       <w:r>
-        <w:t xml:space="preserve">Nomeadamente </w:t>
-      </w:r>
-      <w:r>
-        <w:t>o valor do imposto aplicado à venda (taxAmt) e a percentagem de imposto aplicada à venda (TaxAmtPer).</w:t>
-      </w:r>
-    </w:p>
-    <w:p>
-      <w:pPr>
-        <w:spacing w:after="0"/>
-      </w:pPr>
-    </w:p>
+        <w:t>Nomeadamente o valor do imposto aplicado à venda (taxAmt) e a percentagem de imposto aplicada à venda (TaxAmtPer).</w:t>
+      </w:r>
+      <w:r>
+        <w:br w:type="page"/>
+      </w:r>
+    </w:p>
+    <w:p>
+      <w:pPr>
+        <w:pStyle w:val="Ttulo1"/>
+        <w:numPr>
+          <w:ilvl w:val="0"/>
+          <w:numId w:val="1"/>
+        </w:numPr>
+        <w:rPr>
+          <w:b/>
+          <w:sz w:val="40"/>
+        </w:rPr>
+      </w:pPr>
+      <w:bookmarkStart w:id="16" w:name="_Toc530934776"/>
+      <w:r>
+        <w:rPr>
+          <w:b/>
+          <w:sz w:val="40"/>
+        </w:rPr>
+        <w:lastRenderedPageBreak/>
+        <w:t>Propriedades do Schema e Respetivos Name</w:t>
+      </w:r>
+      <w:r>
+        <w:rPr>
+          <w:b/>
+          <w:sz w:val="40"/>
+        </w:rPr>
+        <w:t>S</w:t>
+      </w:r>
+      <w:r>
+        <w:rPr>
+          <w:b/>
+          <w:sz w:val="40"/>
+        </w:rPr>
+        <w:t>paces</w:t>
+      </w:r>
+      <w:bookmarkEnd w:id="16"/>
+    </w:p>
+    <w:p/>
+    <w:p>
+      <w:r>
+        <w:rPr>
+          <w:b/>
+        </w:rPr>
+        <w:t>NameSpaces</w:t>
+      </w:r>
+      <w:r>
+        <w:t xml:space="preserve"> representam uma forma de evitar conflitos de nomes</w:t>
+      </w:r>
+      <w:r>
+        <w:t>.</w:t>
+      </w:r>
+    </w:p>
+    <w:p>
+      <w:r>
+        <w:t xml:space="preserve">Um elemento </w:t>
+      </w:r>
+      <w:r>
+        <w:rPr>
+          <w:b/>
+        </w:rPr>
+        <w:t>qualified</w:t>
+      </w:r>
+      <w:r>
+        <w:t xml:space="preserve"> é um elemento que está associado a um </w:t>
+      </w:r>
+      <w:r>
+        <w:rPr>
+          <w:b/>
+        </w:rPr>
+        <w:t>NameSpace</w:t>
+      </w:r>
+      <w:r>
+        <w:t>, utilizando para isso um prefixo</w:t>
+      </w:r>
+      <w:r>
+        <w:t>.</w:t>
+      </w:r>
+    </w:p>
+    <w:p/>
+    <w:p>
+      <w:r>
+        <w:t>Na Fig. 8 podemos observar as várias variáveis definidas com restrições que se adequam aos tipos de dados que representam.</w:t>
+      </w:r>
+    </w:p>
+    <w:p>
+      <w:r>
+        <w:t xml:space="preserve">Tendo como exemplo typeNIF que irá mais tarde restringir </w:t>
+      </w:r>
+      <w:r>
+        <w:t>os dados aceites no que refere à identificação fiscal, tendo este número de ser inteiro e possuir exatamente 9 caracteres.</w:t>
+      </w:r>
+    </w:p>
+    <w:p/>
     <w:p>
       <w:r>
         <w:rPr>
@@ -3445,9 +3471,9 @@
         </w:rPr>
         <w:drawing>
           <wp:inline distT="0" distB="0" distL="0" distR="0">
-            <wp:extent cx="5400040" cy="1454150"/>
-            <wp:effectExtent l="0" t="0" r="0" b="0"/>
-            <wp:docPr id="18" name="Imagem 18"/>
+            <wp:extent cx="5400040" cy="5327650"/>
+            <wp:effectExtent l="0" t="0" r="0" b="6350"/>
+            <wp:docPr id="26" name="Imagem 26"/>
             <wp:cNvGraphicFramePr>
               <a:graphicFrameLocks xmlns:a="http://schemas.openxmlformats.org/drawingml/2006/main" noChangeAspect="1"/>
             </wp:cNvGraphicFramePr>
@@ -3455,11 +3481,11 @@
               <a:graphicData uri="http://schemas.openxmlformats.org/drawingml/2006/picture">
                 <pic:pic xmlns:pic="http://schemas.openxmlformats.org/drawingml/2006/picture">
                   <pic:nvPicPr>
-                    <pic:cNvPr id="18" name="SaleXSDPrint.jpg"/>
+                    <pic:cNvPr id="26" name="CommonTypesXSDPrint.jpg"/>
                     <pic:cNvPicPr/>
                   </pic:nvPicPr>
                   <pic:blipFill>
-                    <a:blip r:embed="rId10">
+                    <a:blip r:embed="rId15">
                       <a:extLst>
                         <a:ext uri="{28A0092B-C50C-407E-A947-70E740481C1C}">
                           <a14:useLocalDpi xmlns:a14="http://schemas.microsoft.com/office/drawing/2010/main" val="0"/>
@@ -3473,7 +3499,7 @@
                   <pic:spPr>
                     <a:xfrm>
                       <a:off x="0" y="0"/>
-                      <a:ext cx="5400040" cy="1454150"/>
+                      <a:ext cx="5400040" cy="5327650"/>
                     </a:xfrm>
                     <a:prstGeom prst="rect">
                       <a:avLst/>
@@ -3491,42 +3517,439 @@
         <w:jc w:val="center"/>
       </w:pPr>
       <w:r>
-        <w:t xml:space="preserve">Fig. 3 - </w:t>
-      </w:r>
-      <w:r>
-        <w:t xml:space="preserve">Excerto do documento XSD relativo a </w:t>
-      </w:r>
-      <w:bookmarkStart w:id="16" w:name="_GoBack"/>
-      <w:bookmarkEnd w:id="16"/>
-      <w:r>
-        <w:t>venda</w:t>
-      </w:r>
-      <w:r>
-        <w:br w:type="page"/>
-      </w:r>
-    </w:p>
-    <w:p>
-      <w:pPr>
-        <w:pStyle w:val="Ttulo1"/>
-        <w:numPr>
-          <w:ilvl w:val="0"/>
-          <w:numId w:val="1"/>
-        </w:numPr>
-        <w:rPr>
-          <w:b/>
-          <w:sz w:val="40"/>
-        </w:rPr>
-      </w:pPr>
-      <w:bookmarkStart w:id="17" w:name="_Toc530930853"/>
-      <w:r>
-        <w:rPr>
-          <w:b/>
-          <w:sz w:val="40"/>
-        </w:rPr>
+        <w:t>Fig. 8 - Documento XSD relativo a CommonTypes</w:t>
+      </w:r>
+    </w:p>
+    <w:p>
+      <w:r>
         <w:lastRenderedPageBreak/>
-        <w:t>Propriedades do Schema e Respetivos Namespaces</w:t>
-      </w:r>
-      <w:bookmarkEnd w:id="17"/>
+        <w:t>Na Fig. 8 e nas figuras seguintes (Fig. 9 a 15) podem ser analisados as propriedades do Schema e os respetivos NameSpaces de todos os documentos XSD do trabalho prático.</w:t>
+      </w:r>
+    </w:p>
+    <w:p/>
+    <w:p>
+      <w:r>
+        <w:rPr>
+          <w:noProof/>
+        </w:rPr>
+        <w:drawing>
+          <wp:inline distT="0" distB="0" distL="0" distR="0">
+            <wp:extent cx="5400040" cy="1228090"/>
+            <wp:effectExtent l="0" t="0" r="0" b="0"/>
+            <wp:docPr id="19" name="Imagem 19"/>
+            <wp:cNvGraphicFramePr>
+              <a:graphicFrameLocks xmlns:a="http://schemas.openxmlformats.org/drawingml/2006/main" noChangeAspect="1"/>
+            </wp:cNvGraphicFramePr>
+            <a:graphic xmlns:a="http://schemas.openxmlformats.org/drawingml/2006/main">
+              <a:graphicData uri="http://schemas.openxmlformats.org/drawingml/2006/picture">
+                <pic:pic xmlns:pic="http://schemas.openxmlformats.org/drawingml/2006/picture">
+                  <pic:nvPicPr>
+                    <pic:cNvPr id="19" name="StoreNSPrint.jpg"/>
+                    <pic:cNvPicPr/>
+                  </pic:nvPicPr>
+                  <pic:blipFill>
+                    <a:blip r:embed="rId16">
+                      <a:extLst>
+                        <a:ext uri="{28A0092B-C50C-407E-A947-70E740481C1C}">
+                          <a14:useLocalDpi xmlns:a14="http://schemas.microsoft.com/office/drawing/2010/main" val="0"/>
+                        </a:ext>
+                      </a:extLst>
+                    </a:blip>
+                    <a:stretch>
+                      <a:fillRect/>
+                    </a:stretch>
+                  </pic:blipFill>
+                  <pic:spPr>
+                    <a:xfrm>
+                      <a:off x="0" y="0"/>
+                      <a:ext cx="5400040" cy="1228090"/>
+                    </a:xfrm>
+                    <a:prstGeom prst="rect">
+                      <a:avLst/>
+                    </a:prstGeom>
+                  </pic:spPr>
+                </pic:pic>
+              </a:graphicData>
+            </a:graphic>
+          </wp:inline>
+        </w:drawing>
+      </w:r>
+    </w:p>
+    <w:p>
+      <w:pPr>
+        <w:jc w:val="center"/>
+      </w:pPr>
+      <w:r>
+        <w:t>Fig. 9 – Excerto do documento XSD relativo a loja</w:t>
+      </w:r>
+    </w:p>
+    <w:p>
+      <w:pPr>
+        <w:jc w:val="center"/>
+      </w:pPr>
+    </w:p>
+    <w:p>
+      <w:r>
+        <w:rPr>
+          <w:noProof/>
+        </w:rPr>
+        <w:drawing>
+          <wp:inline distT="0" distB="0" distL="0" distR="0">
+            <wp:extent cx="5400040" cy="1143000"/>
+            <wp:effectExtent l="0" t="0" r="0" b="0"/>
+            <wp:docPr id="20" name="Imagem 20"/>
+            <wp:cNvGraphicFramePr>
+              <a:graphicFrameLocks xmlns:a="http://schemas.openxmlformats.org/drawingml/2006/main" noChangeAspect="1"/>
+            </wp:cNvGraphicFramePr>
+            <a:graphic xmlns:a="http://schemas.openxmlformats.org/drawingml/2006/main">
+              <a:graphicData uri="http://schemas.openxmlformats.org/drawingml/2006/picture">
+                <pic:pic xmlns:pic="http://schemas.openxmlformats.org/drawingml/2006/picture">
+                  <pic:nvPicPr>
+                    <pic:cNvPr id="20" name="ExerciseNSPrint.jpg"/>
+                    <pic:cNvPicPr/>
+                  </pic:nvPicPr>
+                  <pic:blipFill>
+                    <a:blip r:embed="rId17">
+                      <a:extLst>
+                        <a:ext uri="{28A0092B-C50C-407E-A947-70E740481C1C}">
+                          <a14:useLocalDpi xmlns:a14="http://schemas.microsoft.com/office/drawing/2010/main" val="0"/>
+                        </a:ext>
+                      </a:extLst>
+                    </a:blip>
+                    <a:stretch>
+                      <a:fillRect/>
+                    </a:stretch>
+                  </pic:blipFill>
+                  <pic:spPr>
+                    <a:xfrm>
+                      <a:off x="0" y="0"/>
+                      <a:ext cx="5400040" cy="1143000"/>
+                    </a:xfrm>
+                    <a:prstGeom prst="rect">
+                      <a:avLst/>
+                    </a:prstGeom>
+                  </pic:spPr>
+                </pic:pic>
+              </a:graphicData>
+            </a:graphic>
+          </wp:inline>
+        </w:drawing>
+      </w:r>
+    </w:p>
+    <w:p>
+      <w:pPr>
+        <w:jc w:val="center"/>
+      </w:pPr>
+      <w:r>
+        <w:t>Fig. 10 – Excerto do documento XSD relativo a exercício</w:t>
+      </w:r>
+    </w:p>
+    <w:p>
+      <w:pPr>
+        <w:jc w:val="center"/>
+      </w:pPr>
+    </w:p>
+    <w:p>
+      <w:r>
+        <w:rPr>
+          <w:noProof/>
+        </w:rPr>
+        <w:drawing>
+          <wp:inline distT="0" distB="0" distL="0" distR="0">
+            <wp:extent cx="5400040" cy="1516380"/>
+            <wp:effectExtent l="0" t="0" r="0" b="7620"/>
+            <wp:docPr id="21" name="Imagem 21"/>
+            <wp:cNvGraphicFramePr>
+              <a:graphicFrameLocks xmlns:a="http://schemas.openxmlformats.org/drawingml/2006/main" noChangeAspect="1"/>
+            </wp:cNvGraphicFramePr>
+            <a:graphic xmlns:a="http://schemas.openxmlformats.org/drawingml/2006/main">
+              <a:graphicData uri="http://schemas.openxmlformats.org/drawingml/2006/picture">
+                <pic:pic xmlns:pic="http://schemas.openxmlformats.org/drawingml/2006/picture">
+                  <pic:nvPicPr>
+                    <pic:cNvPr id="21" name="SaleNSPrint.jpg"/>
+                    <pic:cNvPicPr/>
+                  </pic:nvPicPr>
+                  <pic:blipFill>
+                    <a:blip r:embed="rId18">
+                      <a:extLst>
+                        <a:ext uri="{28A0092B-C50C-407E-A947-70E740481C1C}">
+                          <a14:useLocalDpi xmlns:a14="http://schemas.microsoft.com/office/drawing/2010/main" val="0"/>
+                        </a:ext>
+                      </a:extLst>
+                    </a:blip>
+                    <a:stretch>
+                      <a:fillRect/>
+                    </a:stretch>
+                  </pic:blipFill>
+                  <pic:spPr>
+                    <a:xfrm>
+                      <a:off x="0" y="0"/>
+                      <a:ext cx="5400040" cy="1516380"/>
+                    </a:xfrm>
+                    <a:prstGeom prst="rect">
+                      <a:avLst/>
+                    </a:prstGeom>
+                  </pic:spPr>
+                </pic:pic>
+              </a:graphicData>
+            </a:graphic>
+          </wp:inline>
+        </w:drawing>
+      </w:r>
+    </w:p>
+    <w:p>
+      <w:pPr>
+        <w:jc w:val="center"/>
+      </w:pPr>
+      <w:r>
+        <w:t>Fig. 11 – Excerto do documento XSD relativo a venda</w:t>
+      </w:r>
+    </w:p>
+    <w:p>
+      <w:pPr>
+        <w:jc w:val="center"/>
+      </w:pPr>
+    </w:p>
+    <w:p>
+      <w:r>
+        <w:rPr>
+          <w:noProof/>
+        </w:rPr>
+        <w:drawing>
+          <wp:inline distT="0" distB="0" distL="0" distR="0">
+            <wp:extent cx="5400040" cy="1078230"/>
+            <wp:effectExtent l="0" t="0" r="0" b="7620"/>
+            <wp:docPr id="22" name="Imagem 22"/>
+            <wp:cNvGraphicFramePr>
+              <a:graphicFrameLocks xmlns:a="http://schemas.openxmlformats.org/drawingml/2006/main" noChangeAspect="1"/>
+            </wp:cNvGraphicFramePr>
+            <a:graphic xmlns:a="http://schemas.openxmlformats.org/drawingml/2006/main">
+              <a:graphicData uri="http://schemas.openxmlformats.org/drawingml/2006/picture">
+                <pic:pic xmlns:pic="http://schemas.openxmlformats.org/drawingml/2006/picture">
+                  <pic:nvPicPr>
+                    <pic:cNvPr id="22" name="CurrencyRateNSPrint.jpg"/>
+                    <pic:cNvPicPr/>
+                  </pic:nvPicPr>
+                  <pic:blipFill>
+                    <a:blip r:embed="rId19">
+                      <a:extLst>
+                        <a:ext uri="{28A0092B-C50C-407E-A947-70E740481C1C}">
+                          <a14:useLocalDpi xmlns:a14="http://schemas.microsoft.com/office/drawing/2010/main" val="0"/>
+                        </a:ext>
+                      </a:extLst>
+                    </a:blip>
+                    <a:stretch>
+                      <a:fillRect/>
+                    </a:stretch>
+                  </pic:blipFill>
+                  <pic:spPr>
+                    <a:xfrm>
+                      <a:off x="0" y="0"/>
+                      <a:ext cx="5400040" cy="1078230"/>
+                    </a:xfrm>
+                    <a:prstGeom prst="rect">
+                      <a:avLst/>
+                    </a:prstGeom>
+                  </pic:spPr>
+                </pic:pic>
+              </a:graphicData>
+            </a:graphic>
+          </wp:inline>
+        </w:drawing>
+      </w:r>
+    </w:p>
+    <w:p>
+      <w:pPr>
+        <w:jc w:val="center"/>
+      </w:pPr>
+      <w:r>
+        <w:t>Fig. 12 – Excerto do documento XSD relativo a moeda</w:t>
+      </w:r>
+    </w:p>
+    <w:p>
+      <w:pPr>
+        <w:jc w:val="center"/>
+      </w:pPr>
+    </w:p>
+    <w:p>
+      <w:r>
+        <w:rPr>
+          <w:noProof/>
+        </w:rPr>
+        <w:lastRenderedPageBreak/>
+        <w:drawing>
+          <wp:inline distT="0" distB="0" distL="0" distR="0">
+            <wp:extent cx="5400040" cy="1004570"/>
+            <wp:effectExtent l="0" t="0" r="0" b="5080"/>
+            <wp:docPr id="23" name="Imagem 23"/>
+            <wp:cNvGraphicFramePr>
+              <a:graphicFrameLocks xmlns:a="http://schemas.openxmlformats.org/drawingml/2006/main" noChangeAspect="1"/>
+            </wp:cNvGraphicFramePr>
+            <a:graphic xmlns:a="http://schemas.openxmlformats.org/drawingml/2006/main">
+              <a:graphicData uri="http://schemas.openxmlformats.org/drawingml/2006/picture">
+                <pic:pic xmlns:pic="http://schemas.openxmlformats.org/drawingml/2006/picture">
+                  <pic:nvPicPr>
+                    <pic:cNvPr id="23" name="CustomerNSPrint.jpg"/>
+                    <pic:cNvPicPr/>
+                  </pic:nvPicPr>
+                  <pic:blipFill>
+                    <a:blip r:embed="rId20">
+                      <a:extLst>
+                        <a:ext uri="{28A0092B-C50C-407E-A947-70E740481C1C}">
+                          <a14:useLocalDpi xmlns:a14="http://schemas.microsoft.com/office/drawing/2010/main" val="0"/>
+                        </a:ext>
+                      </a:extLst>
+                    </a:blip>
+                    <a:stretch>
+                      <a:fillRect/>
+                    </a:stretch>
+                  </pic:blipFill>
+                  <pic:spPr>
+                    <a:xfrm>
+                      <a:off x="0" y="0"/>
+                      <a:ext cx="5400040" cy="1004570"/>
+                    </a:xfrm>
+                    <a:prstGeom prst="rect">
+                      <a:avLst/>
+                    </a:prstGeom>
+                  </pic:spPr>
+                </pic:pic>
+              </a:graphicData>
+            </a:graphic>
+          </wp:inline>
+        </w:drawing>
+      </w:r>
+    </w:p>
+    <w:p>
+      <w:pPr>
+        <w:jc w:val="center"/>
+      </w:pPr>
+      <w:r>
+        <w:t>Fig. 13 – Excerto do documento XSD relativo a cliente</w:t>
+      </w:r>
+    </w:p>
+    <w:p>
+      <w:pPr>
+        <w:jc w:val="center"/>
+      </w:pPr>
+    </w:p>
+    <w:p>
+      <w:r>
+        <w:rPr>
+          <w:noProof/>
+        </w:rPr>
+        <w:drawing>
+          <wp:inline distT="0" distB="0" distL="0" distR="0">
+            <wp:extent cx="5400040" cy="1020445"/>
+            <wp:effectExtent l="0" t="0" r="0" b="8255"/>
+            <wp:docPr id="24" name="Imagem 24"/>
+            <wp:cNvGraphicFramePr>
+              <a:graphicFrameLocks xmlns:a="http://schemas.openxmlformats.org/drawingml/2006/main" noChangeAspect="1"/>
+            </wp:cNvGraphicFramePr>
+            <a:graphic xmlns:a="http://schemas.openxmlformats.org/drawingml/2006/main">
+              <a:graphicData uri="http://schemas.openxmlformats.org/drawingml/2006/picture">
+                <pic:pic xmlns:pic="http://schemas.openxmlformats.org/drawingml/2006/picture">
+                  <pic:nvPicPr>
+                    <pic:cNvPr id="24" name="ProductNSPrint.jpg"/>
+                    <pic:cNvPicPr/>
+                  </pic:nvPicPr>
+                  <pic:blipFill>
+                    <a:blip r:embed="rId21">
+                      <a:extLst>
+                        <a:ext uri="{28A0092B-C50C-407E-A947-70E740481C1C}">
+                          <a14:useLocalDpi xmlns:a14="http://schemas.microsoft.com/office/drawing/2010/main" val="0"/>
+                        </a:ext>
+                      </a:extLst>
+                    </a:blip>
+                    <a:stretch>
+                      <a:fillRect/>
+                    </a:stretch>
+                  </pic:blipFill>
+                  <pic:spPr>
+                    <a:xfrm>
+                      <a:off x="0" y="0"/>
+                      <a:ext cx="5400040" cy="1020445"/>
+                    </a:xfrm>
+                    <a:prstGeom prst="rect">
+                      <a:avLst/>
+                    </a:prstGeom>
+                  </pic:spPr>
+                </pic:pic>
+              </a:graphicData>
+            </a:graphic>
+          </wp:inline>
+        </w:drawing>
+      </w:r>
+    </w:p>
+    <w:p>
+      <w:pPr>
+        <w:jc w:val="center"/>
+      </w:pPr>
+      <w:r>
+        <w:t>Fig. 14 – Excerto do documento XSD relativo a produto</w:t>
+      </w:r>
+    </w:p>
+    <w:p>
+      <w:pPr>
+        <w:jc w:val="center"/>
+      </w:pPr>
+    </w:p>
+    <w:p>
+      <w:pPr>
+        <w:jc w:val="center"/>
+      </w:pPr>
+      <w:r>
+        <w:rPr>
+          <w:noProof/>
+        </w:rPr>
+        <w:drawing>
+          <wp:inline distT="0" distB="0" distL="0" distR="0">
+            <wp:extent cx="5400040" cy="968375"/>
+            <wp:effectExtent l="0" t="0" r="0" b="3175"/>
+            <wp:docPr id="25" name="Imagem 25"/>
+            <wp:cNvGraphicFramePr>
+              <a:graphicFrameLocks xmlns:a="http://schemas.openxmlformats.org/drawingml/2006/main" noChangeAspect="1"/>
+            </wp:cNvGraphicFramePr>
+            <a:graphic xmlns:a="http://schemas.openxmlformats.org/drawingml/2006/main">
+              <a:graphicData uri="http://schemas.openxmlformats.org/drawingml/2006/picture">
+                <pic:pic xmlns:pic="http://schemas.openxmlformats.org/drawingml/2006/picture">
+                  <pic:nvPicPr>
+                    <pic:cNvPr id="25" name="SaleLineNSPrint.jpg"/>
+                    <pic:cNvPicPr/>
+                  </pic:nvPicPr>
+                  <pic:blipFill>
+                    <a:blip r:embed="rId22">
+                      <a:extLst>
+                        <a:ext uri="{28A0092B-C50C-407E-A947-70E740481C1C}">
+                          <a14:useLocalDpi xmlns:a14="http://schemas.microsoft.com/office/drawing/2010/main" val="0"/>
+                        </a:ext>
+                      </a:extLst>
+                    </a:blip>
+                    <a:stretch>
+                      <a:fillRect/>
+                    </a:stretch>
+                  </pic:blipFill>
+                  <pic:spPr>
+                    <a:xfrm>
+                      <a:off x="0" y="0"/>
+                      <a:ext cx="5400040" cy="968375"/>
+                    </a:xfrm>
+                    <a:prstGeom prst="rect">
+                      <a:avLst/>
+                    </a:prstGeom>
+                  </pic:spPr>
+                </pic:pic>
+              </a:graphicData>
+            </a:graphic>
+          </wp:inline>
+        </w:drawing>
+      </w:r>
+      <w:r>
+        <w:t xml:space="preserve"> </w:t>
+      </w:r>
+      <w:r>
+        <w:t>Fig. 15 – Excerto do documento XSD relativo a linha de venda</w:t>
+      </w:r>
     </w:p>
     <w:p/>
     <w:p/>
@@ -3534,7 +3957,6 @@
     <w:p/>
     <w:p/>
     <w:p/>
-    <w:p/>
     <w:p>
       <w:pPr>
         <w:pStyle w:val="Ttulo1"/>
@@ -3549,7 +3971,7 @@
       <w:r>
         <w:br w:type="page"/>
       </w:r>
-      <w:bookmarkStart w:id="18" w:name="_Toc530930854"/>
+      <w:bookmarkStart w:id="17" w:name="_Toc530934777"/>
       <w:r>
         <w:rPr>
           <w:b/>
@@ -3565,17 +3987,19 @@
         </w:rPr>
         <w:t>tificação da abordagem seguida</w:t>
       </w:r>
+      <w:bookmarkEnd w:id="17"/>
+    </w:p>
+    <w:p>
+      <w:pPr>
+        <w:pStyle w:val="PargrafodaLista"/>
+      </w:pPr>
+    </w:p>
+    <w:p>
+      <w:r>
+        <w:br w:type="page"/>
+      </w:r>
+      <w:bookmarkStart w:id="18" w:name="_GoBack"/>
       <w:bookmarkEnd w:id="18"/>
-    </w:p>
-    <w:p>
-      <w:pPr>
-        <w:pStyle w:val="PargrafodaLista"/>
-      </w:pPr>
-    </w:p>
-    <w:p>
-      <w:r>
-        <w:br w:type="page"/>
-      </w:r>
     </w:p>
     <w:p>
       <w:pPr>
@@ -3589,7 +4013,7 @@
           <w:sz w:val="40"/>
         </w:rPr>
       </w:pPr>
-      <w:bookmarkStart w:id="19" w:name="_Toc530930855"/>
+      <w:bookmarkStart w:id="19" w:name="_Toc530934778"/>
       <w:r>
         <w:rPr>
           <w:b/>
@@ -3619,7 +4043,7 @@
           <w:sz w:val="40"/>
         </w:rPr>
       </w:pPr>
-      <w:bookmarkStart w:id="20" w:name="_Toc530930856"/>
+      <w:bookmarkStart w:id="20" w:name="_Toc530934779"/>
       <w:r>
         <w:rPr>
           <w:b/>
@@ -3652,7 +4076,7 @@
           <w:sz w:val="28"/>
         </w:rPr>
       </w:pPr>
-      <w:bookmarkStart w:id="21" w:name="_Toc530930857"/>
+      <w:bookmarkStart w:id="21" w:name="_Toc530934780"/>
       <w:r>
         <w:rPr>
           <w:sz w:val="28"/>
@@ -3675,7 +4099,7 @@
       <w:r>
         <w:t xml:space="preserve"> criado para auxiliar a distribuição de tarefas, sincronização de ficheiros e organização geral do grupo: </w:t>
       </w:r>
-      <w:hyperlink r:id="rId15" w:history="1">
+      <w:hyperlink r:id="rId23" w:history="1">
         <w:r>
           <w:rPr>
             <w:rStyle w:val="Hiperligao"/>
@@ -3703,7 +4127,7 @@
           <w:sz w:val="28"/>
         </w:rPr>
       </w:pPr>
-      <w:bookmarkStart w:id="22" w:name="_Toc530930858"/>
+      <w:bookmarkStart w:id="22" w:name="_Toc530934781"/>
       <w:r>
         <w:rPr>
           <w:sz w:val="28"/>
@@ -3714,7 +4138,7 @@
     </w:p>
     <w:p/>
     <w:p>
-      <w:hyperlink r:id="rId16" w:history="1">
+      <w:hyperlink r:id="rId24" w:history="1">
         <w:r>
           <w:rPr>
             <w:rStyle w:val="Hiperligao"/>
@@ -3724,7 +4148,7 @@
       </w:hyperlink>
     </w:p>
     <w:p>
-      <w:hyperlink r:id="rId17" w:history="1">
+      <w:hyperlink r:id="rId25" w:history="1">
         <w:r>
           <w:rPr>
             <w:rStyle w:val="Hiperligao"/>
@@ -3736,7 +4160,7 @@
     <w:p/>
     <w:p/>
     <w:sectPr>
-      <w:footerReference w:type="default" r:id="rId18"/>
+      <w:footerReference w:type="default" r:id="rId26"/>
       <w:pgSz w:w="11906" w:h="16838"/>
       <w:pgMar w:top="1417" w:right="1701" w:bottom="1417" w:left="1701" w:header="708" w:footer="708" w:gutter="0"/>
       <w:cols w:space="708"/>
@@ -5239,7 +5663,7 @@
 </file>
 
 <file path=customXml/itemProps1.xml><?xml version="1.0" encoding="utf-8"?>
-<ds:datastoreItem xmlns:ds="http://schemas.openxmlformats.org/officeDocument/2006/customXml" ds:itemID="{38621323-B512-44E0-B014-DA00640838B7}">
+<ds:datastoreItem xmlns:ds="http://schemas.openxmlformats.org/officeDocument/2006/customXml" ds:itemID="{2DCBD0D6-F0A8-4569-A4CB-F9E5D24B4D58}">
   <ds:schemaRefs>
     <ds:schemaRef ds:uri="http://schemas.openxmlformats.org/officeDocument/2006/bibliography"/>
   </ds:schemaRefs>

</xml_diff>

<commit_message>
Relatório Versão Quase Final
</commit_message>
<xml_diff>
--- a/TextDocuments/PEI_EE_8170054_8170278_8170312.docx
+++ b/TextDocuments/PEI_EE_8170054_8170278_8170312.docx
@@ -3966,6 +3966,7 @@
         </w:numPr>
         <w:rPr>
           <w:b/>
+          <w:sz w:val="40"/>
         </w:rPr>
       </w:pPr>
       <w:r>
@@ -3989,17 +3990,77 @@
       </w:r>
       <w:bookmarkEnd w:id="17"/>
     </w:p>
-    <w:p>
-      <w:pPr>
-        <w:pStyle w:val="PargrafodaLista"/>
-      </w:pPr>
-    </w:p>
-    <w:p>
-      <w:r>
-        <w:br w:type="page"/>
-      </w:r>
+    <w:p/>
+    <w:p>
       <w:bookmarkStart w:id="18" w:name="_GoBack"/>
       <w:bookmarkEnd w:id="18"/>
+    </w:p>
+    <w:p/>
+    <w:p>
+      <w:r>
+        <w:rPr>
+          <w:noProof/>
+        </w:rPr>
+        <w:drawing>
+          <wp:inline distT="0" distB="0" distL="0" distR="0">
+            <wp:extent cx="5400040" cy="4255135"/>
+            <wp:effectExtent l="0" t="0" r="0" b="0"/>
+            <wp:docPr id="28" name="Imagem 28"/>
+            <wp:cNvGraphicFramePr>
+              <a:graphicFrameLocks xmlns:a="http://schemas.openxmlformats.org/drawingml/2006/main" noChangeAspect="1"/>
+            </wp:cNvGraphicFramePr>
+            <a:graphic xmlns:a="http://schemas.openxmlformats.org/drawingml/2006/main">
+              <a:graphicData uri="http://schemas.openxmlformats.org/drawingml/2006/picture">
+                <pic:pic xmlns:pic="http://schemas.openxmlformats.org/drawingml/2006/picture">
+                  <pic:nvPicPr>
+                    <pic:cNvPr id="28" name="DiagramaArvore.png"/>
+                    <pic:cNvPicPr/>
+                  </pic:nvPicPr>
+                  <pic:blipFill>
+                    <a:blip r:embed="rId23">
+                      <a:extLst>
+                        <a:ext uri="{28A0092B-C50C-407E-A947-70E740481C1C}">
+                          <a14:useLocalDpi xmlns:a14="http://schemas.microsoft.com/office/drawing/2010/main" val="0"/>
+                        </a:ext>
+                      </a:extLst>
+                    </a:blip>
+                    <a:stretch>
+                      <a:fillRect/>
+                    </a:stretch>
+                  </pic:blipFill>
+                  <pic:spPr>
+                    <a:xfrm>
+                      <a:off x="0" y="0"/>
+                      <a:ext cx="5400040" cy="4255135"/>
+                    </a:xfrm>
+                    <a:prstGeom prst="rect">
+                      <a:avLst/>
+                    </a:prstGeom>
+                  </pic:spPr>
+                </pic:pic>
+              </a:graphicData>
+            </a:graphic>
+          </wp:inline>
+        </w:drawing>
+      </w:r>
+    </w:p>
+    <w:p>
+      <w:pPr>
+        <w:jc w:val="center"/>
+      </w:pPr>
+      <w:r>
+        <w:t>Fig. 16 – Diagrama em árvore da hierarquia do Bike On Track</w:t>
+      </w:r>
+    </w:p>
+    <w:p>
+      <w:pPr>
+        <w:pStyle w:val="PargrafodaLista"/>
+      </w:pPr>
+    </w:p>
+    <w:p>
+      <w:r>
+        <w:br w:type="page"/>
+      </w:r>
     </w:p>
     <w:p>
       <w:pPr>
@@ -4025,8 +4086,18 @@
       <w:bookmarkEnd w:id="19"/>
     </w:p>
     <w:p/>
-    <w:p/>
-    <w:p>
+    <w:p>
+      <w:r>
+        <w:t>Tendo dado como finalizado o #1 Milestone deste trabalho prático, deparámo-nos com algumas dificuldades, principalmente referentes à estruturação e organização dos dados.</w:t>
+      </w:r>
+    </w:p>
+    <w:p>
+      <w:r>
+        <w:t>Tendo como exemplo de conflito, o funcionamento de uma loja de bicicletas</w:t>
+      </w:r>
+      <w:r>
+        <w:t xml:space="preserve"> no contexto do trabalho e a criação de uma proposta de resolução viável, com o objetivo de maximizar a organização dos dados relativos às mesmas.</w:t>
+      </w:r>
       <w:r>
         <w:br w:type="page"/>
       </w:r>
@@ -4099,7 +4170,7 @@
       <w:r>
         <w:t xml:space="preserve"> criado para auxiliar a distribuição de tarefas, sincronização de ficheiros e organização geral do grupo: </w:t>
       </w:r>
-      <w:hyperlink r:id="rId23" w:history="1">
+      <w:hyperlink r:id="rId24" w:history="1">
         <w:r>
           <w:rPr>
             <w:rStyle w:val="Hiperligao"/>
@@ -4138,7 +4209,7 @@
     </w:p>
     <w:p/>
     <w:p>
-      <w:hyperlink r:id="rId24" w:history="1">
+      <w:hyperlink r:id="rId25" w:history="1">
         <w:r>
           <w:rPr>
             <w:rStyle w:val="Hiperligao"/>
@@ -4148,7 +4219,7 @@
       </w:hyperlink>
     </w:p>
     <w:p>
-      <w:hyperlink r:id="rId25" w:history="1">
+      <w:hyperlink r:id="rId26" w:history="1">
         <w:r>
           <w:rPr>
             <w:rStyle w:val="Hiperligao"/>
@@ -4160,7 +4231,7 @@
     <w:p/>
     <w:p/>
     <w:sectPr>
-      <w:footerReference w:type="default" r:id="rId26"/>
+      <w:footerReference w:type="default" r:id="rId27"/>
       <w:pgSz w:w="11906" w:h="16838"/>
       <w:pgMar w:top="1417" w:right="1701" w:bottom="1417" w:left="1701" w:header="708" w:footer="708" w:gutter="0"/>
       <w:cols w:space="708"/>
@@ -5663,7 +5734,7 @@
 </file>
 
 <file path=customXml/itemProps1.xml><?xml version="1.0" encoding="utf-8"?>
-<ds:datastoreItem xmlns:ds="http://schemas.openxmlformats.org/officeDocument/2006/customXml" ds:itemID="{2DCBD0D6-F0A8-4569-A4CB-F9E5D24B4D58}">
+<ds:datastoreItem xmlns:ds="http://schemas.openxmlformats.org/officeDocument/2006/customXml" ds:itemID="{5A4B0639-C209-456B-A198-8CDF3F73B35A}">
   <ds:schemaRefs>
     <ds:schemaRef ds:uri="http://schemas.openxmlformats.org/officeDocument/2006/bibliography"/>
   </ds:schemaRefs>

</xml_diff>